<commit_message>
fixed cancer cohort name
</commit_message>
<xml_diff>
--- a/HospitalizationInSymptomaticPatients/docs/PLP_protocol_Q1+Q2_20200329.docx
+++ b/HospitalizationInSymptomaticPatients/docs/PLP_protocol_Q1+Q2_20200329.docx
@@ -165,14 +165,25 @@
       <w:r>
         <w:br/>
       </w:r>
-      <w:r>
-        <w:rPr>
-          <w:rFonts w:asciiTheme="minorHAnsi" w:eastAsiaTheme="minorEastAsia" w:hAnsiTheme="minorHAnsi" w:cstheme="minorBidi"/>
-          <w:color w:val="000000" w:themeColor="text1"/>
-          <w:sz w:val="22"/>
-          <w:szCs w:val="22"/>
-        </w:rPr>
-        <w:t>Aniek Markus, Erasmus MC, Rotterdam, The Netherlands</w:t>
+      <w:proofErr w:type="spellStart"/>
+      <w:r>
+        <w:rPr>
+          <w:rFonts w:asciiTheme="minorHAnsi" w:eastAsiaTheme="minorEastAsia" w:hAnsiTheme="minorHAnsi" w:cstheme="minorBidi"/>
+          <w:color w:val="000000" w:themeColor="text1"/>
+          <w:sz w:val="22"/>
+          <w:szCs w:val="22"/>
+        </w:rPr>
+        <w:t>Aniek</w:t>
+      </w:r>
+      <w:proofErr w:type="spellEnd"/>
+      <w:r>
+        <w:rPr>
+          <w:rFonts w:asciiTheme="minorHAnsi" w:eastAsiaTheme="minorEastAsia" w:hAnsiTheme="minorHAnsi" w:cstheme="minorBidi"/>
+          <w:color w:val="000000" w:themeColor="text1"/>
+          <w:sz w:val="22"/>
+          <w:szCs w:val="22"/>
+        </w:rPr>
+        <w:t xml:space="preserve"> Markus, Erasmus MC, Rotterdam, The Netherlands</w:t>
       </w:r>
     </w:p>
     <w:p>
@@ -189,7 +200,27 @@
           <w:szCs w:val="22"/>
           <w:lang w:val="en-GB"/>
         </w:rPr>
-        <w:t>Tom M. Seinen, Erasmus MC, Rotterdam, The Netherlands</w:t>
+        <w:t xml:space="preserve">Tom M. </w:t>
+      </w:r>
+      <w:proofErr w:type="spellStart"/>
+      <w:r>
+        <w:rPr>
+          <w:color w:val="000000" w:themeColor="text1"/>
+          <w:sz w:val="22"/>
+          <w:szCs w:val="22"/>
+          <w:lang w:val="en-GB"/>
+        </w:rPr>
+        <w:t>Seinen</w:t>
+      </w:r>
+      <w:proofErr w:type="spellEnd"/>
+      <w:r>
+        <w:rPr>
+          <w:color w:val="000000" w:themeColor="text1"/>
+          <w:sz w:val="22"/>
+          <w:szCs w:val="22"/>
+          <w:lang w:val="en-GB"/>
+        </w:rPr>
+        <w:t>, Erasmus MC, Rotterdam, The Netherlands</w:t>
       </w:r>
     </w:p>
     <w:p>
@@ -629,7 +660,6 @@
           <w:docPartUnique/>
         </w:docPartObj>
       </w:sdtPr>
-      <w:sdtEndPr/>
       <w:sdtContent>
         <w:p>
           <w:pPr>
@@ -4232,7 +4262,6 @@
           </w:placeholder>
           <w:showingPlcHdr/>
         </w:sdtPr>
-        <w:sdtEndPr/>
         <w:sdtContent/>
       </w:sdt>
       <w:r>
@@ -7706,7 +7735,25 @@
           <w:sz w:val="22"/>
           <w:szCs w:val="22"/>
         </w:rPr>
-        <w:t>We will develop patient-level prediction models using the Observational Health Data Sciences and Informatics (OHDSI) Patient-Level Prediction framework. The OHDSI collaboration is a network of researchers working towards a common goal of standardizations and best practice frameworks for analysing observational data in healthcare. The OHDSI collaboration relies on researchers mapping their datasets into the Observational Medical Outcomes Partnership (OMOP) Common Data Model (CDM). This</w:t>
+        <w:t xml:space="preserve">We will develop patient-level prediction models using the Observational Health Data Sciences and Informatics (OHDSI) Patient-Level Prediction framework. The OHDSI collaboration is a network of researchers working towards a common goal of standardizations and best practice frameworks for </w:t>
+      </w:r>
+      <w:proofErr w:type="spellStart"/>
+      <w:r>
+        <w:rPr>
+          <w:rFonts w:asciiTheme="minorHAnsi" w:eastAsiaTheme="minorEastAsia" w:hAnsiTheme="minorHAnsi" w:cstheme="minorBidi"/>
+          <w:sz w:val="22"/>
+          <w:szCs w:val="22"/>
+        </w:rPr>
+        <w:t>analysing</w:t>
+      </w:r>
+      <w:proofErr w:type="spellEnd"/>
+      <w:r>
+        <w:rPr>
+          <w:rFonts w:asciiTheme="minorHAnsi" w:eastAsiaTheme="minorEastAsia" w:hAnsiTheme="minorHAnsi" w:cstheme="minorBidi"/>
+          <w:sz w:val="22"/>
+          <w:szCs w:val="22"/>
+        </w:rPr>
+        <w:t xml:space="preserve"> observational data in healthcare. The OHDSI collaboration relies on researchers mapping their datasets into the Observational Medical Outcomes Partnership (OMOP) Common Data Model (CDM). This</w:t>
       </w:r>
       <w:r>
         <w:rPr>
@@ -8302,7 +8349,25 @@
                 <w:sz w:val="22"/>
                 <w:szCs w:val="22"/>
               </w:rPr>
-              <w:t>[COVID ID13 v1] GP/OP/ER visits of patients presenting with Covid flu or flu-like symptoms AND no symptoms or pneumonia in prior 60d</w:t>
+              <w:t xml:space="preserve">[COVID ID13 v1] GP/OP/ER visits of patients presenting with </w:t>
+            </w:r>
+            <w:proofErr w:type="spellStart"/>
+            <w:r>
+              <w:rPr>
+                <w:rFonts w:asciiTheme="minorHAnsi" w:eastAsiaTheme="minorEastAsia" w:hAnsiTheme="minorHAnsi" w:cstheme="minorBidi"/>
+                <w:sz w:val="22"/>
+                <w:szCs w:val="22"/>
+              </w:rPr>
+              <w:t>Covid</w:t>
+            </w:r>
+            <w:proofErr w:type="spellEnd"/>
+            <w:r>
+              <w:rPr>
+                <w:rFonts w:asciiTheme="minorHAnsi" w:eastAsiaTheme="minorEastAsia" w:hAnsiTheme="minorHAnsi" w:cstheme="minorBidi"/>
+                <w:sz w:val="22"/>
+                <w:szCs w:val="22"/>
+              </w:rPr>
+              <w:t xml:space="preserve"> flu or flu-like symptoms AND no symptoms or pneumonia in prior 60d</w:t>
             </w:r>
           </w:p>
         </w:tc>
@@ -8370,7 +8435,25 @@
                 <w:sz w:val="22"/>
                 <w:szCs w:val="22"/>
               </w:rPr>
-              <w:t>[COVID ID13 v1] GP/OP/ER visits of patients presenting with Covid flu or flu-like symptoms AND no symptoms or pneumonia in prior 60d</w:t>
+              <w:t xml:space="preserve">[COVID ID13 v1] GP/OP/ER visits of patients presenting with </w:t>
+            </w:r>
+            <w:proofErr w:type="spellStart"/>
+            <w:r>
+              <w:rPr>
+                <w:rFonts w:asciiTheme="minorHAnsi" w:eastAsiaTheme="minorEastAsia" w:hAnsiTheme="minorHAnsi" w:cstheme="minorBidi"/>
+                <w:sz w:val="22"/>
+                <w:szCs w:val="22"/>
+              </w:rPr>
+              <w:t>Covid</w:t>
+            </w:r>
+            <w:proofErr w:type="spellEnd"/>
+            <w:r>
+              <w:rPr>
+                <w:rFonts w:asciiTheme="minorHAnsi" w:eastAsiaTheme="minorEastAsia" w:hAnsiTheme="minorHAnsi" w:cstheme="minorBidi"/>
+                <w:sz w:val="22"/>
+                <w:szCs w:val="22"/>
+              </w:rPr>
+              <w:t xml:space="preserve"> flu or flu-like symptoms AND no symptoms or pneumonia in prior 60d</w:t>
             </w:r>
           </w:p>
         </w:tc>
@@ -8438,7 +8521,25 @@
                 <w:sz w:val="22"/>
                 <w:szCs w:val="22"/>
               </w:rPr>
-              <w:t>[COVID ID13 v1] GP/OP/ER visits of patients presenting with Covid flu or flu-like symptoms AND no symptoms or pneumonia in prior 60d</w:t>
+              <w:t xml:space="preserve">[COVID ID13 v1] GP/OP/ER visits of patients presenting with </w:t>
+            </w:r>
+            <w:proofErr w:type="spellStart"/>
+            <w:r>
+              <w:rPr>
+                <w:rFonts w:asciiTheme="minorHAnsi" w:eastAsiaTheme="minorEastAsia" w:hAnsiTheme="minorHAnsi" w:cstheme="minorBidi"/>
+                <w:sz w:val="22"/>
+                <w:szCs w:val="22"/>
+              </w:rPr>
+              <w:t>Covid</w:t>
+            </w:r>
+            <w:proofErr w:type="spellEnd"/>
+            <w:r>
+              <w:rPr>
+                <w:rFonts w:asciiTheme="minorHAnsi" w:eastAsiaTheme="minorEastAsia" w:hAnsiTheme="minorHAnsi" w:cstheme="minorBidi"/>
+                <w:sz w:val="22"/>
+                <w:szCs w:val="22"/>
+              </w:rPr>
+              <w:t xml:space="preserve"> flu or flu-like symptoms AND no symptoms or pneumonia in prior 60d</w:t>
             </w:r>
           </w:p>
         </w:tc>
@@ -8506,7 +8607,25 @@
                 <w:sz w:val="22"/>
                 <w:szCs w:val="22"/>
               </w:rPr>
-              <w:t>[COVID ID13 v1] GP/OP/ER visits of patients presenting with Covid flu or flu-like symptoms AND no symptoms or pneumonia in prior 60d</w:t>
+              <w:t xml:space="preserve">[COVID ID13 v1] GP/OP/ER visits of patients presenting with </w:t>
+            </w:r>
+            <w:proofErr w:type="spellStart"/>
+            <w:r>
+              <w:rPr>
+                <w:rFonts w:asciiTheme="minorHAnsi" w:eastAsiaTheme="minorEastAsia" w:hAnsiTheme="minorHAnsi" w:cstheme="minorBidi"/>
+                <w:sz w:val="22"/>
+                <w:szCs w:val="22"/>
+              </w:rPr>
+              <w:t>Covid</w:t>
+            </w:r>
+            <w:proofErr w:type="spellEnd"/>
+            <w:r>
+              <w:rPr>
+                <w:rFonts w:asciiTheme="minorHAnsi" w:eastAsiaTheme="minorEastAsia" w:hAnsiTheme="minorHAnsi" w:cstheme="minorBidi"/>
+                <w:sz w:val="22"/>
+                <w:szCs w:val="22"/>
+              </w:rPr>
+              <w:t xml:space="preserve"> flu or flu-like symptoms AND no symptoms or pneumonia in prior 60d</w:t>
             </w:r>
           </w:p>
         </w:tc>
@@ -8574,7 +8693,25 @@
                 <w:sz w:val="22"/>
                 <w:szCs w:val="22"/>
               </w:rPr>
-              <w:t>[COVID ID14 v1] GP/OP/ER visits of patients presenting with Covid flu or flu-like symptoms with pneumonia and no admission</w:t>
+              <w:t xml:space="preserve">[COVID ID14 v1] GP/OP/ER visits of patients presenting with </w:t>
+            </w:r>
+            <w:proofErr w:type="spellStart"/>
+            <w:r>
+              <w:rPr>
+                <w:rFonts w:asciiTheme="minorHAnsi" w:eastAsiaTheme="minorEastAsia" w:hAnsiTheme="minorHAnsi" w:cstheme="minorBidi"/>
+                <w:sz w:val="22"/>
+                <w:szCs w:val="22"/>
+              </w:rPr>
+              <w:t>Covid</w:t>
+            </w:r>
+            <w:proofErr w:type="spellEnd"/>
+            <w:r>
+              <w:rPr>
+                <w:rFonts w:asciiTheme="minorHAnsi" w:eastAsiaTheme="minorEastAsia" w:hAnsiTheme="minorHAnsi" w:cstheme="minorBidi"/>
+                <w:sz w:val="22"/>
+                <w:szCs w:val="22"/>
+              </w:rPr>
+              <w:t xml:space="preserve"> flu or flu-like symptoms with pneumonia and no admission</w:t>
             </w:r>
           </w:p>
         </w:tc>
@@ -8642,7 +8779,25 @@
                 <w:sz w:val="22"/>
                 <w:szCs w:val="22"/>
               </w:rPr>
-              <w:t>[COVID ID15 v1] GP/OP/ER visits of patients presenting with Covid flu or flu-like symptoms with no pneumonia and no admission</w:t>
+              <w:t xml:space="preserve">[COVID ID15 v1] GP/OP/ER visits of patients presenting with </w:t>
+            </w:r>
+            <w:proofErr w:type="spellStart"/>
+            <w:r>
+              <w:rPr>
+                <w:rFonts w:asciiTheme="minorHAnsi" w:eastAsiaTheme="minorEastAsia" w:hAnsiTheme="minorHAnsi" w:cstheme="minorBidi"/>
+                <w:sz w:val="22"/>
+                <w:szCs w:val="22"/>
+              </w:rPr>
+              <w:t>Covid</w:t>
+            </w:r>
+            <w:proofErr w:type="spellEnd"/>
+            <w:r>
+              <w:rPr>
+                <w:rFonts w:asciiTheme="minorHAnsi" w:eastAsiaTheme="minorEastAsia" w:hAnsiTheme="minorHAnsi" w:cstheme="minorBidi"/>
+                <w:sz w:val="22"/>
+                <w:szCs w:val="22"/>
+              </w:rPr>
+              <w:t xml:space="preserve"> flu or flu-like symptoms with no pneumonia and no admission</w:t>
             </w:r>
           </w:p>
         </w:tc>
@@ -8711,7 +8866,25 @@
                 <w:szCs w:val="22"/>
               </w:rPr>
               <w:lastRenderedPageBreak/>
-              <w:t>[COVID ID14 v1] GP/OP/ER visits of patients presenting with Covid flu or flu-like symptoms with pneumonia and no admission</w:t>
+              <w:t xml:space="preserve">[COVID ID14 v1] GP/OP/ER visits of patients presenting with </w:t>
+            </w:r>
+            <w:proofErr w:type="spellStart"/>
+            <w:r>
+              <w:rPr>
+                <w:rFonts w:asciiTheme="minorHAnsi" w:eastAsiaTheme="minorEastAsia" w:hAnsiTheme="minorHAnsi" w:cstheme="minorBidi"/>
+                <w:sz w:val="22"/>
+                <w:szCs w:val="22"/>
+              </w:rPr>
+              <w:t>Covid</w:t>
+            </w:r>
+            <w:proofErr w:type="spellEnd"/>
+            <w:r>
+              <w:rPr>
+                <w:rFonts w:asciiTheme="minorHAnsi" w:eastAsiaTheme="minorEastAsia" w:hAnsiTheme="minorHAnsi" w:cstheme="minorBidi"/>
+                <w:sz w:val="22"/>
+                <w:szCs w:val="22"/>
+              </w:rPr>
+              <w:t xml:space="preserve"> flu or flu-like symptoms with pneumonia and no admission</w:t>
             </w:r>
           </w:p>
         </w:tc>
@@ -8779,7 +8952,25 @@
                 <w:sz w:val="22"/>
                 <w:szCs w:val="22"/>
               </w:rPr>
-              <w:t>[COVID ID15 v1] GP/OP/ER visits of patients presenting with Covid flu or flu-like symptoms with no pneumonia and no admission</w:t>
+              <w:t xml:space="preserve">[COVID ID15 v1] GP/OP/ER visits of patients presenting with </w:t>
+            </w:r>
+            <w:proofErr w:type="spellStart"/>
+            <w:r>
+              <w:rPr>
+                <w:rFonts w:asciiTheme="minorHAnsi" w:eastAsiaTheme="minorEastAsia" w:hAnsiTheme="minorHAnsi" w:cstheme="minorBidi"/>
+                <w:sz w:val="22"/>
+                <w:szCs w:val="22"/>
+              </w:rPr>
+              <w:t>Covid</w:t>
+            </w:r>
+            <w:proofErr w:type="spellEnd"/>
+            <w:r>
+              <w:rPr>
+                <w:rFonts w:asciiTheme="minorHAnsi" w:eastAsiaTheme="minorEastAsia" w:hAnsiTheme="minorHAnsi" w:cstheme="minorBidi"/>
+                <w:sz w:val="22"/>
+                <w:szCs w:val="22"/>
+              </w:rPr>
+              <w:t xml:space="preserve"> flu or flu-like symptoms with no pneumonia and no admission</w:t>
             </w:r>
           </w:p>
         </w:tc>
@@ -9224,7 +9415,6 @@
           </w:placeholder>
           <w:showingPlcHdr/>
         </w:sdtPr>
-        <w:sdtEndPr/>
         <w:sdtContent>
           <w:r>
             <w:rPr>
@@ -9270,7 +9460,6 @@
           </w:placeholder>
           <w:showingPlcHdr/>
         </w:sdtPr>
-        <w:sdtEndPr/>
         <w:sdtContent>
           <w:r>
             <w:rPr>
@@ -9967,7 +10156,27 @@
                 <w:sz w:val="18"/>
                 <w:szCs w:val="18"/>
               </w:rPr>
-              <w:t>Optum© de-identified Electronic Health Record Dataset represents Humedica’s Electronic Health Record data a medical records database. The medical record data includes clinical information, inclusive of prescriptions as prescribed and administered, lab results, vital signs, body measurements, diagnoses, procedures, and information derived from clinical Notes using Natural Language Processing (NLP).</w:t>
+              <w:t xml:space="preserve">Optum© de-identified Electronic Health Record Dataset represents </w:t>
+            </w:r>
+            <w:proofErr w:type="spellStart"/>
+            <w:r>
+              <w:rPr>
+                <w:rFonts w:asciiTheme="minorHAnsi" w:eastAsiaTheme="minorEastAsia" w:hAnsiTheme="minorHAnsi" w:cstheme="minorBidi"/>
+                <w:color w:val="000000" w:themeColor="text1"/>
+                <w:sz w:val="18"/>
+                <w:szCs w:val="18"/>
+              </w:rPr>
+              <w:t>Humedica’s</w:t>
+            </w:r>
+            <w:proofErr w:type="spellEnd"/>
+            <w:r>
+              <w:rPr>
+                <w:rFonts w:asciiTheme="minorHAnsi" w:eastAsiaTheme="minorEastAsia" w:hAnsiTheme="minorHAnsi" w:cstheme="minorBidi"/>
+                <w:color w:val="000000" w:themeColor="text1"/>
+                <w:sz w:val="18"/>
+                <w:szCs w:val="18"/>
+              </w:rPr>
+              <w:t xml:space="preserve"> Electronic Health Record data a medical records database. The medical record data includes clinical information, inclusive of prescriptions as prescribed and administered, lab results, vital signs, body measurements, diagnoses, procedures, and information derived from clinical Notes using Natural Language Processing (NLP).</w:t>
             </w:r>
           </w:p>
         </w:tc>
@@ -10222,7 +10431,23 @@
                 <w:sz w:val="22"/>
                 <w:szCs w:val="22"/>
               </w:rPr>
-              <w:t>[COVID ID13 v1] GP/OP/ER visits of patients presenting with Covid flu or flu-like symptoms AND no symptoms or pneumonia in prior 60d</w:t>
+              <w:t xml:space="preserve">[COVID ID13 v1] GP/OP/ER visits of patients presenting with </w:t>
+            </w:r>
+            <w:proofErr w:type="spellStart"/>
+            <w:r>
+              <w:rPr>
+                <w:sz w:val="22"/>
+                <w:szCs w:val="22"/>
+              </w:rPr>
+              <w:t>Covid</w:t>
+            </w:r>
+            <w:proofErr w:type="spellEnd"/>
+            <w:r>
+              <w:rPr>
+                <w:sz w:val="22"/>
+                <w:szCs w:val="22"/>
+              </w:rPr>
+              <w:t xml:space="preserve"> flu or flu-like symptoms AND no symptoms or pneumonia in prior 60d</w:t>
             </w:r>
           </w:p>
         </w:tc>
@@ -10307,7 +10532,23 @@
                 <w:sz w:val="22"/>
                 <w:szCs w:val="22"/>
               </w:rPr>
-              <w:t>[COVID ID14 v1] GP/OP/ER visits of patients presenting with Covid flu or flu-like symptoms with pneumonia and no admission</w:t>
+              <w:t xml:space="preserve">[COVID ID14 v1] GP/OP/ER visits of patients presenting with </w:t>
+            </w:r>
+            <w:proofErr w:type="spellStart"/>
+            <w:r>
+              <w:rPr>
+                <w:sz w:val="22"/>
+                <w:szCs w:val="22"/>
+              </w:rPr>
+              <w:t>Covid</w:t>
+            </w:r>
+            <w:proofErr w:type="spellEnd"/>
+            <w:r>
+              <w:rPr>
+                <w:sz w:val="22"/>
+                <w:szCs w:val="22"/>
+              </w:rPr>
+              <w:t xml:space="preserve"> flu or flu-like symptoms with pneumonia and no admission</w:t>
             </w:r>
           </w:p>
         </w:tc>
@@ -10419,7 +10660,23 @@
                 <w:sz w:val="22"/>
                 <w:szCs w:val="22"/>
               </w:rPr>
-              <w:t>[COVID ID15 v1] GP/OP/ER visits of patients presenting with Covid flu or flu-like symptoms with no pneumonia and no admission</w:t>
+              <w:t xml:space="preserve">[COVID ID15 v1] GP/OP/ER visits of patients presenting with </w:t>
+            </w:r>
+            <w:proofErr w:type="spellStart"/>
+            <w:r>
+              <w:rPr>
+                <w:sz w:val="22"/>
+                <w:szCs w:val="22"/>
+              </w:rPr>
+              <w:t>Covid</w:t>
+            </w:r>
+            <w:proofErr w:type="spellEnd"/>
+            <w:r>
+              <w:rPr>
+                <w:sz w:val="22"/>
+                <w:szCs w:val="22"/>
+              </w:rPr>
+              <w:t xml:space="preserve"> flu or flu-like symptoms with no pneumonia and no admission</w:t>
             </w:r>
           </w:p>
         </w:tc>
@@ -10650,7 +10907,23 @@
                   <w:sz w:val="22"/>
                   <w:szCs w:val="22"/>
                 </w:rPr>
-                <w:t>[COVID ID13 v1] GP/OP/ER visits of patients presenting with Covid flu or flu-like symptoms AND no symptoms or pneumonia in prior 60d</w:t>
+                <w:t xml:space="preserve">[COVID ID13 v1] GP/OP/ER visits of patients presenting with </w:t>
+              </w:r>
+              <w:proofErr w:type="spellStart"/>
+              <w:r>
+                <w:rPr>
+                  <w:sz w:val="22"/>
+                  <w:szCs w:val="22"/>
+                </w:rPr>
+                <w:t>Covid</w:t>
+              </w:r>
+              <w:proofErr w:type="spellEnd"/>
+              <w:r>
+                <w:rPr>
+                  <w:sz w:val="22"/>
+                  <w:szCs w:val="22"/>
+                </w:rPr>
+                <w:t xml:space="preserve"> flu or flu-like symptoms AND no symptoms or pneumonia in prior 60d</w:t>
               </w:r>
             </w:ins>
           </w:p>
@@ -10730,7 +11003,23 @@
                   <w:sz w:val="22"/>
                   <w:szCs w:val="22"/>
                 </w:rPr>
-                <w:t>[COVID ID14 v1] GP/OP/ER visits of patients presenting with Covid flu or flu-like symptoms with pneumonia and no admission</w:t>
+                <w:t xml:space="preserve">[COVID ID14 v1] GP/OP/ER visits of patients presenting with </w:t>
+              </w:r>
+              <w:proofErr w:type="spellStart"/>
+              <w:r>
+                <w:rPr>
+                  <w:sz w:val="22"/>
+                  <w:szCs w:val="22"/>
+                </w:rPr>
+                <w:t>Covid</w:t>
+              </w:r>
+              <w:proofErr w:type="spellEnd"/>
+              <w:r>
+                <w:rPr>
+                  <w:sz w:val="22"/>
+                  <w:szCs w:val="22"/>
+                </w:rPr>
+                <w:t xml:space="preserve"> flu or flu-like symptoms with pneumonia and no admission</w:t>
               </w:r>
             </w:ins>
           </w:p>
@@ -10810,7 +11099,23 @@
                   <w:sz w:val="22"/>
                   <w:szCs w:val="22"/>
                 </w:rPr>
-                <w:t>[COVID ID15 v1] GP/OP/ER visits of patients presenting with Covid flu or flu-like symptoms with no pneumonia and no admission</w:t>
+                <w:t xml:space="preserve">[COVID ID15 v1] GP/OP/ER visits of patients presenting with </w:t>
+              </w:r>
+              <w:proofErr w:type="spellStart"/>
+              <w:r>
+                <w:rPr>
+                  <w:sz w:val="22"/>
+                  <w:szCs w:val="22"/>
+                </w:rPr>
+                <w:t>Covid</w:t>
+              </w:r>
+              <w:proofErr w:type="spellEnd"/>
+              <w:r>
+                <w:rPr>
+                  <w:sz w:val="22"/>
+                  <w:szCs w:val="22"/>
+                </w:rPr>
+                <w:t xml:space="preserve"> flu or flu-like symptoms with no pneumonia and no admission</w:t>
               </w:r>
             </w:ins>
           </w:p>
@@ -10899,7 +11204,23 @@
                   <w:sz w:val="22"/>
                   <w:szCs w:val="22"/>
                 </w:rPr>
-                <w:t>[COVID ID69 v1] GP/OP/ER visits of patients presenting with Covid or flu-like symptoms with no pneumonia and no admission AND no influenza</w:t>
+                <w:t xml:space="preserve">[COVID ID69 v1] GP/OP/ER visits of patients presenting with </w:t>
+              </w:r>
+              <w:proofErr w:type="spellStart"/>
+              <w:r>
+                <w:rPr>
+                  <w:sz w:val="22"/>
+                  <w:szCs w:val="22"/>
+                </w:rPr>
+                <w:t>Covid</w:t>
+              </w:r>
+              <w:proofErr w:type="spellEnd"/>
+              <w:r>
+                <w:rPr>
+                  <w:sz w:val="22"/>
+                  <w:szCs w:val="22"/>
+                </w:rPr>
+                <w:t xml:space="preserve"> or flu-like symptoms with no pneumonia and no admission AND no influenza</w:t>
               </w:r>
             </w:ins>
           </w:p>
@@ -11025,7 +11346,23 @@
                   <w:sz w:val="22"/>
                   <w:szCs w:val="22"/>
                 </w:rPr>
-                <w:t>[COVID ID70 v1] GP/OP/ER visits of patients presenting with Covid with no pneumonia and no admission AND no influenza</w:t>
+                <w:t xml:space="preserve">[COVID ID70 v1] GP/OP/ER visits of patients presenting with </w:t>
+              </w:r>
+              <w:proofErr w:type="spellStart"/>
+              <w:r>
+                <w:rPr>
+                  <w:sz w:val="22"/>
+                  <w:szCs w:val="22"/>
+                </w:rPr>
+                <w:t>Covid</w:t>
+              </w:r>
+              <w:proofErr w:type="spellEnd"/>
+              <w:r>
+                <w:rPr>
+                  <w:sz w:val="22"/>
+                  <w:szCs w:val="22"/>
+                </w:rPr>
+                <w:t xml:space="preserve"> with no pneumonia and no admission AND no influenza</w:t>
               </w:r>
             </w:ins>
           </w:p>
@@ -11392,13 +11729,22 @@
                 <w:delText>TBD</w:delText>
               </w:r>
             </w:del>
+            <w:proofErr w:type="spellStart"/>
             <w:ins w:id="83" w:author="Ross Williams" w:date="2020-04-17T17:11:00Z">
               <w:r>
                 <w:rPr>
                   <w:sz w:val="22"/>
                   <w:szCs w:val="22"/>
                 </w:rPr>
-                <w:t>All Cause mortality</w:t>
+                <w:t>All Cause</w:t>
+              </w:r>
+              <w:proofErr w:type="spellEnd"/>
+              <w:r>
+                <w:rPr>
+                  <w:sz w:val="22"/>
+                  <w:szCs w:val="22"/>
+                </w:rPr>
+                <w:t xml:space="preserve"> mortality</w:t>
               </w:r>
             </w:ins>
           </w:p>
@@ -12286,6 +12632,7 @@
                 <w:szCs w:val="22"/>
               </w:rPr>
             </w:pPr>
+            <w:proofErr w:type="spellStart"/>
             <w:r>
               <w:rPr>
                 <w:sz w:val="22"/>
@@ -12293,6 +12640,7 @@
               </w:rPr>
               <w:t>minTimeAtRisk</w:t>
             </w:r>
+            <w:proofErr w:type="spellEnd"/>
           </w:p>
         </w:tc>
         <w:tc>
@@ -12328,6 +12676,7 @@
                 <w:szCs w:val="22"/>
               </w:rPr>
             </w:pPr>
+            <w:proofErr w:type="spellStart"/>
             <w:r>
               <w:rPr>
                 <w:sz w:val="22"/>
@@ -12335,6 +12684,7 @@
               </w:rPr>
               <w:t>requireTimeAtRisk</w:t>
             </w:r>
+            <w:proofErr w:type="spellEnd"/>
           </w:p>
         </w:tc>
         <w:tc>
@@ -12370,6 +12720,7 @@
                 <w:szCs w:val="22"/>
               </w:rPr>
             </w:pPr>
+            <w:proofErr w:type="spellStart"/>
             <w:r>
               <w:rPr>
                 <w:sz w:val="22"/>
@@ -12377,6 +12728,7 @@
               </w:rPr>
               <w:t>addExposureDaysToStart</w:t>
             </w:r>
+            <w:proofErr w:type="spellEnd"/>
           </w:p>
         </w:tc>
         <w:tc>
@@ -12412,6 +12764,7 @@
                 <w:szCs w:val="22"/>
               </w:rPr>
             </w:pPr>
+            <w:proofErr w:type="spellStart"/>
             <w:r>
               <w:rPr>
                 <w:sz w:val="22"/>
@@ -12420,6 +12773,7 @@
               <w:lastRenderedPageBreak/>
               <w:t>riskWindowStart</w:t>
             </w:r>
+            <w:proofErr w:type="spellEnd"/>
           </w:p>
         </w:tc>
         <w:tc>
@@ -12455,6 +12809,7 @@
                 <w:szCs w:val="22"/>
               </w:rPr>
             </w:pPr>
+            <w:proofErr w:type="spellStart"/>
             <w:r>
               <w:rPr>
                 <w:sz w:val="22"/>
@@ -12462,6 +12817,7 @@
               </w:rPr>
               <w:t>washoutPeriod</w:t>
             </w:r>
+            <w:proofErr w:type="spellEnd"/>
           </w:p>
         </w:tc>
         <w:tc>
@@ -12497,6 +12853,7 @@
                 <w:szCs w:val="22"/>
               </w:rPr>
             </w:pPr>
+            <w:proofErr w:type="spellStart"/>
             <w:r>
               <w:rPr>
                 <w:sz w:val="22"/>
@@ -12504,6 +12861,7 @@
               </w:rPr>
               <w:t>addExposureDaysToEnd</w:t>
             </w:r>
+            <w:proofErr w:type="spellEnd"/>
           </w:p>
         </w:tc>
         <w:tc>
@@ -12539,6 +12897,7 @@
                 <w:szCs w:val="22"/>
               </w:rPr>
             </w:pPr>
+            <w:proofErr w:type="spellStart"/>
             <w:r>
               <w:rPr>
                 <w:sz w:val="22"/>
@@ -12546,6 +12905,7 @@
               </w:rPr>
               <w:t>includeAllOutcomes</w:t>
             </w:r>
+            <w:proofErr w:type="spellEnd"/>
           </w:p>
         </w:tc>
         <w:tc>
@@ -12581,6 +12941,7 @@
                 <w:szCs w:val="22"/>
               </w:rPr>
             </w:pPr>
+            <w:proofErr w:type="spellStart"/>
             <w:r>
               <w:rPr>
                 <w:sz w:val="22"/>
@@ -12588,6 +12949,7 @@
               </w:rPr>
               <w:t>priorOutcomeLookback</w:t>
             </w:r>
+            <w:proofErr w:type="spellEnd"/>
           </w:p>
         </w:tc>
         <w:tc>
@@ -12665,6 +13027,7 @@
                 <w:szCs w:val="22"/>
               </w:rPr>
             </w:pPr>
+            <w:proofErr w:type="spellStart"/>
             <w:r>
               <w:rPr>
                 <w:sz w:val="22"/>
@@ -12672,6 +13035,7 @@
               </w:rPr>
               <w:t>removeSubjectsWithPriorOutcome</w:t>
             </w:r>
+            <w:proofErr w:type="spellEnd"/>
           </w:p>
         </w:tc>
         <w:tc>
@@ -12707,6 +13071,7 @@
                 <w:szCs w:val="22"/>
               </w:rPr>
             </w:pPr>
+            <w:proofErr w:type="spellStart"/>
             <w:r>
               <w:rPr>
                 <w:sz w:val="22"/>
@@ -12714,6 +13079,7 @@
               </w:rPr>
               <w:t>riskWindowEnd</w:t>
             </w:r>
+            <w:proofErr w:type="spellEnd"/>
           </w:p>
         </w:tc>
         <w:tc>
@@ -12749,6 +13115,7 @@
                 <w:szCs w:val="22"/>
               </w:rPr>
             </w:pPr>
+            <w:proofErr w:type="spellStart"/>
             <w:r>
               <w:rPr>
                 <w:sz w:val="22"/>
@@ -12756,6 +13123,7 @@
               </w:rPr>
               <w:t>firstExposureOnly</w:t>
             </w:r>
+            <w:proofErr w:type="spellEnd"/>
           </w:p>
         </w:tc>
         <w:tc>
@@ -12890,6 +13258,7 @@
                 <w:szCs w:val="22"/>
               </w:rPr>
             </w:pPr>
+            <w:proofErr w:type="spellStart"/>
             <w:r>
               <w:rPr>
                 <w:sz w:val="22"/>
@@ -12897,6 +13266,7 @@
               </w:rPr>
               <w:t>minTimeAtRisk</w:t>
             </w:r>
+            <w:proofErr w:type="spellEnd"/>
           </w:p>
         </w:tc>
         <w:tc>
@@ -12932,6 +13302,7 @@
                 <w:szCs w:val="22"/>
               </w:rPr>
             </w:pPr>
+            <w:proofErr w:type="spellStart"/>
             <w:r>
               <w:rPr>
                 <w:sz w:val="22"/>
@@ -12939,6 +13310,7 @@
               </w:rPr>
               <w:t>requireTimeAtRisk</w:t>
             </w:r>
+            <w:proofErr w:type="spellEnd"/>
           </w:p>
         </w:tc>
         <w:tc>
@@ -12974,6 +13346,7 @@
                 <w:szCs w:val="22"/>
               </w:rPr>
             </w:pPr>
+            <w:proofErr w:type="spellStart"/>
             <w:r>
               <w:rPr>
                 <w:sz w:val="22"/>
@@ -12981,6 +13354,7 @@
               </w:rPr>
               <w:t>addExposureDaysToStart</w:t>
             </w:r>
+            <w:proofErr w:type="spellEnd"/>
           </w:p>
         </w:tc>
         <w:tc>
@@ -13016,6 +13390,7 @@
                 <w:szCs w:val="22"/>
               </w:rPr>
             </w:pPr>
+            <w:proofErr w:type="spellStart"/>
             <w:r>
               <w:rPr>
                 <w:sz w:val="22"/>
@@ -13023,6 +13398,7 @@
               </w:rPr>
               <w:t>riskWindowStart</w:t>
             </w:r>
+            <w:proofErr w:type="spellEnd"/>
           </w:p>
         </w:tc>
         <w:tc>
@@ -13058,6 +13434,7 @@
                 <w:szCs w:val="22"/>
               </w:rPr>
             </w:pPr>
+            <w:proofErr w:type="spellStart"/>
             <w:r>
               <w:rPr>
                 <w:sz w:val="22"/>
@@ -13065,6 +13442,7 @@
               </w:rPr>
               <w:t>washoutPeriod</w:t>
             </w:r>
+            <w:proofErr w:type="spellEnd"/>
           </w:p>
         </w:tc>
         <w:tc>
@@ -13100,6 +13478,7 @@
                 <w:szCs w:val="22"/>
               </w:rPr>
             </w:pPr>
+            <w:proofErr w:type="spellStart"/>
             <w:r>
               <w:rPr>
                 <w:sz w:val="22"/>
@@ -13107,6 +13486,7 @@
               </w:rPr>
               <w:t>addExposureDaysToEnd</w:t>
             </w:r>
+            <w:proofErr w:type="spellEnd"/>
           </w:p>
         </w:tc>
         <w:tc>
@@ -13142,6 +13522,7 @@
                 <w:szCs w:val="22"/>
               </w:rPr>
             </w:pPr>
+            <w:proofErr w:type="spellStart"/>
             <w:r>
               <w:rPr>
                 <w:sz w:val="22"/>
@@ -13149,6 +13530,7 @@
               </w:rPr>
               <w:t>includeAllOutcomes</w:t>
             </w:r>
+            <w:proofErr w:type="spellEnd"/>
           </w:p>
         </w:tc>
         <w:tc>
@@ -13184,6 +13566,7 @@
                 <w:szCs w:val="22"/>
               </w:rPr>
             </w:pPr>
+            <w:proofErr w:type="spellStart"/>
             <w:r>
               <w:rPr>
                 <w:sz w:val="22"/>
@@ -13191,6 +13574,7 @@
               </w:rPr>
               <w:t>priorOutcomeLookback</w:t>
             </w:r>
+            <w:proofErr w:type="spellEnd"/>
           </w:p>
         </w:tc>
         <w:tc>
@@ -13268,6 +13652,7 @@
                 <w:szCs w:val="22"/>
               </w:rPr>
             </w:pPr>
+            <w:proofErr w:type="spellStart"/>
             <w:r>
               <w:rPr>
                 <w:sz w:val="22"/>
@@ -13275,6 +13660,7 @@
               </w:rPr>
               <w:t>removeSubjectsWithPriorOutcome</w:t>
             </w:r>
+            <w:proofErr w:type="spellEnd"/>
           </w:p>
         </w:tc>
         <w:tc>
@@ -13310,6 +13696,7 @@
                 <w:szCs w:val="22"/>
               </w:rPr>
             </w:pPr>
+            <w:proofErr w:type="spellStart"/>
             <w:r>
               <w:rPr>
                 <w:sz w:val="22"/>
@@ -13317,6 +13704,7 @@
               </w:rPr>
               <w:t>riskWindowEnd</w:t>
             </w:r>
+            <w:proofErr w:type="spellEnd"/>
           </w:p>
         </w:tc>
         <w:tc>
@@ -13352,6 +13740,7 @@
                 <w:szCs w:val="22"/>
               </w:rPr>
             </w:pPr>
+            <w:proofErr w:type="spellStart"/>
             <w:r>
               <w:rPr>
                 <w:sz w:val="22"/>
@@ -13359,6 +13748,7 @@
               </w:rPr>
               <w:t>firstExposureOnly</w:t>
             </w:r>
+            <w:proofErr w:type="spellEnd"/>
           </w:p>
         </w:tc>
         <w:tc>
@@ -14001,7 +14391,29 @@
                 <w:szCs w:val="22"/>
                 <w:lang w:val="en-GB"/>
               </w:rPr>
-              <w:t>The preference distribution plots are the preference score distributions corresponding to i) people in the test set with the outcome (red) and ii) people in the test set without the outcome (blue).</w:t>
+              <w:t xml:space="preserve">The preference distribution plots are the preference score distributions corresponding to </w:t>
+            </w:r>
+            <w:proofErr w:type="spellStart"/>
+            <w:r>
+              <w:rPr>
+                <w:rFonts w:asciiTheme="minorHAnsi" w:hAnsiTheme="minorHAnsi"/>
+                <w:color w:val="000000" w:themeColor="text1"/>
+                <w:sz w:val="22"/>
+                <w:szCs w:val="22"/>
+                <w:lang w:val="en-GB"/>
+              </w:rPr>
+              <w:t>i</w:t>
+            </w:r>
+            <w:proofErr w:type="spellEnd"/>
+            <w:r>
+              <w:rPr>
+                <w:rFonts w:asciiTheme="minorHAnsi" w:hAnsiTheme="minorHAnsi"/>
+                <w:color w:val="000000" w:themeColor="text1"/>
+                <w:sz w:val="22"/>
+                <w:szCs w:val="22"/>
+                <w:lang w:val="en-GB"/>
+              </w:rPr>
+              <w:t>) people in the test set with the outcome (red) and ii) people in the test set without the outcome (blue).</w:t>
             </w:r>
           </w:p>
         </w:tc>
@@ -14364,7 +14776,51 @@
           <w:szCs w:val="22"/>
           <w:lang w:val="en-GB"/>
         </w:rPr>
-        <w:t>The PatientLevelPrediction package itself, as well as other OHDSI packages on which PatientLevelPrediction depends, use unit tests for validation. More information can be found in the Book of</w:t>
+        <w:t xml:space="preserve">The </w:t>
+      </w:r>
+      <w:proofErr w:type="spellStart"/>
+      <w:r>
+        <w:rPr>
+          <w:rFonts w:asciiTheme="minorHAnsi" w:hAnsiTheme="minorHAnsi"/>
+          <w:color w:val="000000" w:themeColor="text1"/>
+          <w:sz w:val="22"/>
+          <w:szCs w:val="22"/>
+          <w:lang w:val="en-GB"/>
+        </w:rPr>
+        <w:t>PatientLevelPrediction</w:t>
+      </w:r>
+      <w:proofErr w:type="spellEnd"/>
+      <w:r>
+        <w:rPr>
+          <w:rFonts w:asciiTheme="minorHAnsi" w:hAnsiTheme="minorHAnsi"/>
+          <w:color w:val="000000" w:themeColor="text1"/>
+          <w:sz w:val="22"/>
+          <w:szCs w:val="22"/>
+          <w:lang w:val="en-GB"/>
+        </w:rPr>
+        <w:t xml:space="preserve"> package itself, as well as other OHDSI packages on which </w:t>
+      </w:r>
+      <w:proofErr w:type="spellStart"/>
+      <w:r>
+        <w:rPr>
+          <w:rFonts w:asciiTheme="minorHAnsi" w:hAnsiTheme="minorHAnsi"/>
+          <w:color w:val="000000" w:themeColor="text1"/>
+          <w:sz w:val="22"/>
+          <w:szCs w:val="22"/>
+          <w:lang w:val="en-GB"/>
+        </w:rPr>
+        <w:t>PatientLevelPrediction</w:t>
+      </w:r>
+      <w:proofErr w:type="spellEnd"/>
+      <w:r>
+        <w:rPr>
+          <w:rFonts w:asciiTheme="minorHAnsi" w:hAnsiTheme="minorHAnsi"/>
+          <w:color w:val="000000" w:themeColor="text1"/>
+          <w:sz w:val="22"/>
+          <w:szCs w:val="22"/>
+          <w:lang w:val="en-GB"/>
+        </w:rPr>
+        <w:t xml:space="preserve"> depends, use unit tests for validation. More information can be found in the Book of</w:t>
       </w:r>
       <w:r>
         <w:rPr>
@@ -14870,8 +15326,48 @@
           <w:szCs w:val="22"/>
           <w:lang w:val="en-GB"/>
         </w:rPr>
-        <w:t>Model Settings Settings #1 - LassoLogisticRegressionSettings</w:t>
-      </w:r>
+        <w:t xml:space="preserve">Model Settings </w:t>
+      </w:r>
+      <w:proofErr w:type="spellStart"/>
+      <w:r>
+        <w:rPr>
+          <w:rFonts w:asciiTheme="minorHAnsi" w:eastAsia="Arial" w:hAnsiTheme="minorHAnsi" w:cs="Arial"/>
+          <w:b/>
+          <w:i/>
+          <w:color w:val="000000" w:themeColor="text1"/>
+          <w:sz w:val="22"/>
+          <w:szCs w:val="22"/>
+          <w:lang w:val="en-GB"/>
+        </w:rPr>
+        <w:t>Settings</w:t>
+      </w:r>
+      <w:proofErr w:type="spellEnd"/>
+      <w:r>
+        <w:rPr>
+          <w:rFonts w:asciiTheme="minorHAnsi" w:eastAsia="Arial" w:hAnsiTheme="minorHAnsi" w:cs="Arial"/>
+          <w:b/>
+          <w:i/>
+          <w:color w:val="000000" w:themeColor="text1"/>
+          <w:sz w:val="22"/>
+          <w:szCs w:val="22"/>
+          <w:lang w:val="en-GB"/>
+        </w:rPr>
+        <w:t xml:space="preserve"> #1 - </w:t>
+      </w:r>
+      <w:proofErr w:type="spellStart"/>
+      <w:r>
+        <w:rPr>
+          <w:rFonts w:asciiTheme="minorHAnsi" w:eastAsia="Arial" w:hAnsiTheme="minorHAnsi" w:cs="Arial"/>
+          <w:b/>
+          <w:i/>
+          <w:color w:val="000000" w:themeColor="text1"/>
+          <w:sz w:val="22"/>
+          <w:szCs w:val="22"/>
+          <w:lang w:val="en-GB"/>
+        </w:rPr>
+        <w:t>LassoLogisticRegressionSettings</w:t>
+      </w:r>
+      <w:proofErr w:type="spellEnd"/>
     </w:p>
     <w:tbl>
       <w:tblPr>
@@ -15244,6 +15740,7 @@
                 <w:szCs w:val="22"/>
               </w:rPr>
             </w:pPr>
+            <w:proofErr w:type="spellStart"/>
             <w:r>
               <w:rPr>
                 <w:sz w:val="22"/>
@@ -15251,6 +15748,7 @@
               </w:rPr>
               <w:t>VisitCountMediumTerm</w:t>
             </w:r>
+            <w:proofErr w:type="spellEnd"/>
           </w:p>
         </w:tc>
         <w:tc>
@@ -15286,6 +15784,7 @@
                 <w:szCs w:val="22"/>
               </w:rPr>
             </w:pPr>
+            <w:proofErr w:type="spellStart"/>
             <w:r>
               <w:rPr>
                 <w:sz w:val="22"/>
@@ -15293,6 +15792,7 @@
               </w:rPr>
               <w:t>ObservationShortTerm</w:t>
             </w:r>
+            <w:proofErr w:type="spellEnd"/>
           </w:p>
         </w:tc>
         <w:tc>
@@ -15328,6 +15828,7 @@
                 <w:szCs w:val="22"/>
               </w:rPr>
             </w:pPr>
+            <w:proofErr w:type="spellStart"/>
             <w:r>
               <w:rPr>
                 <w:sz w:val="22"/>
@@ -15335,6 +15836,7 @@
               </w:rPr>
               <w:t>shortTermStartDays</w:t>
             </w:r>
+            <w:proofErr w:type="spellEnd"/>
           </w:p>
         </w:tc>
         <w:tc>
@@ -15370,6 +15872,7 @@
                 <w:szCs w:val="22"/>
               </w:rPr>
             </w:pPr>
+            <w:proofErr w:type="spellStart"/>
             <w:r>
               <w:rPr>
                 <w:sz w:val="22"/>
@@ -15377,6 +15880,7 @@
               </w:rPr>
               <w:t>MeasurementRangeGroupShortTerm</w:t>
             </w:r>
+            <w:proofErr w:type="spellEnd"/>
           </w:p>
         </w:tc>
         <w:tc>
@@ -15412,6 +15916,7 @@
                 <w:szCs w:val="22"/>
               </w:rPr>
             </w:pPr>
+            <w:proofErr w:type="spellStart"/>
             <w:r>
               <w:rPr>
                 <w:sz w:val="22"/>
@@ -15419,6 +15924,7 @@
               </w:rPr>
               <w:t>ConditionOccurrenceLongTerm</w:t>
             </w:r>
+            <w:proofErr w:type="spellEnd"/>
           </w:p>
         </w:tc>
         <w:tc>
@@ -15454,6 +15960,7 @@
                 <w:szCs w:val="22"/>
               </w:rPr>
             </w:pPr>
+            <w:proofErr w:type="spellStart"/>
             <w:r>
               <w:rPr>
                 <w:sz w:val="22"/>
@@ -15461,6 +15968,7 @@
               </w:rPr>
               <w:t>DrugEraStartLongTerm</w:t>
             </w:r>
+            <w:proofErr w:type="spellEnd"/>
           </w:p>
         </w:tc>
         <w:tc>
@@ -15496,6 +16004,7 @@
                 <w:szCs w:val="22"/>
               </w:rPr>
             </w:pPr>
+            <w:proofErr w:type="spellStart"/>
             <w:r>
               <w:rPr>
                 <w:sz w:val="22"/>
@@ -15503,6 +16012,7 @@
               </w:rPr>
               <w:t>VisitCountShortTerm</w:t>
             </w:r>
+            <w:proofErr w:type="spellEnd"/>
           </w:p>
         </w:tc>
         <w:tc>
@@ -15580,6 +16090,7 @@
                 <w:szCs w:val="22"/>
               </w:rPr>
             </w:pPr>
+            <w:proofErr w:type="spellStart"/>
             <w:r>
               <w:rPr>
                 <w:sz w:val="22"/>
@@ -15587,6 +16098,7 @@
               </w:rPr>
               <w:t>ConditionGroupEraStartLongTerm</w:t>
             </w:r>
+            <w:proofErr w:type="spellEnd"/>
           </w:p>
         </w:tc>
         <w:tc>
@@ -15622,6 +16134,7 @@
                 <w:szCs w:val="22"/>
               </w:rPr>
             </w:pPr>
+            <w:proofErr w:type="spellStart"/>
             <w:r>
               <w:rPr>
                 <w:sz w:val="22"/>
@@ -15629,6 +16142,7 @@
               </w:rPr>
               <w:t>ConditionEraShortTerm</w:t>
             </w:r>
+            <w:proofErr w:type="spellEnd"/>
           </w:p>
         </w:tc>
         <w:tc>
@@ -15664,6 +16178,7 @@
                 <w:szCs w:val="22"/>
               </w:rPr>
             </w:pPr>
+            <w:proofErr w:type="spellStart"/>
             <w:r>
               <w:rPr>
                 <w:sz w:val="22"/>
@@ -15671,6 +16186,7 @@
               </w:rPr>
               <w:t>Dcsi</w:t>
             </w:r>
+            <w:proofErr w:type="spellEnd"/>
           </w:p>
         </w:tc>
         <w:tc>
@@ -15706,6 +16222,7 @@
                 <w:szCs w:val="22"/>
               </w:rPr>
             </w:pPr>
+            <w:proofErr w:type="spellStart"/>
             <w:r>
               <w:rPr>
                 <w:sz w:val="22"/>
@@ -15713,6 +16230,7 @@
               </w:rPr>
               <w:t>DrugGroupEraLongTerm</w:t>
             </w:r>
+            <w:proofErr w:type="spellEnd"/>
           </w:p>
         </w:tc>
         <w:tc>
@@ -15748,6 +16266,7 @@
                 <w:szCs w:val="22"/>
               </w:rPr>
             </w:pPr>
+            <w:proofErr w:type="spellStart"/>
             <w:r>
               <w:rPr>
                 <w:sz w:val="22"/>
@@ -15755,6 +16274,7 @@
               </w:rPr>
               <w:t>DrugGroupEraShortTerm</w:t>
             </w:r>
+            <w:proofErr w:type="spellEnd"/>
           </w:p>
         </w:tc>
         <w:tc>
@@ -15790,6 +16310,7 @@
                 <w:szCs w:val="22"/>
               </w:rPr>
             </w:pPr>
+            <w:proofErr w:type="spellStart"/>
             <w:r>
               <w:rPr>
                 <w:sz w:val="22"/>
@@ -15797,6 +16318,7 @@
               </w:rPr>
               <w:t>ConditionEraStartLongTerm</w:t>
             </w:r>
+            <w:proofErr w:type="spellEnd"/>
           </w:p>
         </w:tc>
         <w:tc>
@@ -15874,6 +16396,7 @@
                 <w:szCs w:val="22"/>
               </w:rPr>
             </w:pPr>
+            <w:proofErr w:type="spellStart"/>
             <w:r>
               <w:rPr>
                 <w:sz w:val="22"/>
@@ -15881,6 +16404,7 @@
               </w:rPr>
               <w:t>DemographicsIndexMonth</w:t>
             </w:r>
+            <w:proofErr w:type="spellEnd"/>
           </w:p>
         </w:tc>
         <w:tc>
@@ -15916,6 +16440,7 @@
                 <w:szCs w:val="22"/>
               </w:rPr>
             </w:pPr>
+            <w:proofErr w:type="spellStart"/>
             <w:r>
               <w:rPr>
                 <w:sz w:val="22"/>
@@ -15924,6 +16449,7 @@
               <w:lastRenderedPageBreak/>
               <w:t>ConditionOccurrencePrimaryInpatientLongTerm</w:t>
             </w:r>
+            <w:proofErr w:type="spellEnd"/>
           </w:p>
         </w:tc>
         <w:tc>
@@ -15959,6 +16485,7 @@
                 <w:szCs w:val="22"/>
               </w:rPr>
             </w:pPr>
+            <w:proofErr w:type="spellStart"/>
             <w:r>
               <w:rPr>
                 <w:sz w:val="22"/>
@@ -15966,6 +16493,7 @@
               </w:rPr>
               <w:t>ConditionEraAnyTimePrior</w:t>
             </w:r>
+            <w:proofErr w:type="spellEnd"/>
           </w:p>
         </w:tc>
         <w:tc>
@@ -16001,6 +16529,7 @@
                 <w:szCs w:val="22"/>
               </w:rPr>
             </w:pPr>
+            <w:proofErr w:type="spellStart"/>
             <w:r>
               <w:rPr>
                 <w:sz w:val="22"/>
@@ -16008,6 +16537,7 @@
               </w:rPr>
               <w:t>addDescendantsToInclude</w:t>
             </w:r>
+            <w:proofErr w:type="spellEnd"/>
           </w:p>
         </w:tc>
         <w:tc>
@@ -16043,6 +16573,7 @@
                 <w:szCs w:val="22"/>
               </w:rPr>
             </w:pPr>
+            <w:proofErr w:type="spellStart"/>
             <w:r>
               <w:rPr>
                 <w:sz w:val="22"/>
@@ -16050,6 +16581,7 @@
               </w:rPr>
               <w:t>ConditionGroupEraStartMediumTerm</w:t>
             </w:r>
+            <w:proofErr w:type="spellEnd"/>
           </w:p>
         </w:tc>
         <w:tc>
@@ -16085,6 +16617,7 @@
                 <w:szCs w:val="22"/>
               </w:rPr>
             </w:pPr>
+            <w:proofErr w:type="spellStart"/>
             <w:r>
               <w:rPr>
                 <w:sz w:val="22"/>
@@ -16092,6 +16625,7 @@
               </w:rPr>
               <w:t>ProcedureOccurrenceLongTerm</w:t>
             </w:r>
+            <w:proofErr w:type="spellEnd"/>
           </w:p>
         </w:tc>
         <w:tc>
@@ -16127,6 +16661,7 @@
                 <w:szCs w:val="22"/>
               </w:rPr>
             </w:pPr>
+            <w:proofErr w:type="spellStart"/>
             <w:r>
               <w:rPr>
                 <w:sz w:val="22"/>
@@ -16134,6 +16669,7 @@
               </w:rPr>
               <w:t>DrugExposureLongTerm</w:t>
             </w:r>
+            <w:proofErr w:type="spellEnd"/>
           </w:p>
         </w:tc>
         <w:tc>
@@ -16169,6 +16705,7 @@
                 <w:szCs w:val="22"/>
               </w:rPr>
             </w:pPr>
+            <w:proofErr w:type="spellStart"/>
             <w:r>
               <w:rPr>
                 <w:sz w:val="22"/>
@@ -16176,6 +16713,7 @@
               </w:rPr>
               <w:t>DrugEraStartShortTerm</w:t>
             </w:r>
+            <w:proofErr w:type="spellEnd"/>
           </w:p>
         </w:tc>
         <w:tc>
@@ -16211,6 +16749,7 @@
                 <w:szCs w:val="22"/>
               </w:rPr>
             </w:pPr>
+            <w:proofErr w:type="spellStart"/>
             <w:r>
               <w:rPr>
                 <w:sz w:val="22"/>
@@ -16218,6 +16757,7 @@
               </w:rPr>
               <w:t>DistinctIngredientCountMediumTerm</w:t>
             </w:r>
+            <w:proofErr w:type="spellEnd"/>
           </w:p>
         </w:tc>
         <w:tc>
@@ -16253,6 +16793,7 @@
                 <w:szCs w:val="22"/>
               </w:rPr>
             </w:pPr>
+            <w:proofErr w:type="spellStart"/>
             <w:r>
               <w:rPr>
                 <w:sz w:val="22"/>
@@ -16260,6 +16801,7 @@
               </w:rPr>
               <w:t>DistinctMeasurementCountShortTerm</w:t>
             </w:r>
+            <w:proofErr w:type="spellEnd"/>
           </w:p>
         </w:tc>
         <w:tc>
@@ -16295,6 +16837,7 @@
                 <w:szCs w:val="22"/>
               </w:rPr>
             </w:pPr>
+            <w:proofErr w:type="spellStart"/>
             <w:r>
               <w:rPr>
                 <w:sz w:val="22"/>
@@ -16302,6 +16845,7 @@
               </w:rPr>
               <w:t>MeasurementRangeGroupLongTerm</w:t>
             </w:r>
+            <w:proofErr w:type="spellEnd"/>
           </w:p>
         </w:tc>
         <w:tc>
@@ -16337,6 +16881,7 @@
                 <w:szCs w:val="22"/>
               </w:rPr>
             </w:pPr>
+            <w:proofErr w:type="spellStart"/>
             <w:r>
               <w:rPr>
                 <w:sz w:val="22"/>
@@ -16344,6 +16889,7 @@
               </w:rPr>
               <w:t>ConditionGroupEraOverlapping</w:t>
             </w:r>
+            <w:proofErr w:type="spellEnd"/>
           </w:p>
         </w:tc>
         <w:tc>
@@ -16379,6 +16925,7 @@
                 <w:szCs w:val="22"/>
               </w:rPr>
             </w:pPr>
+            <w:proofErr w:type="spellStart"/>
             <w:r>
               <w:rPr>
                 <w:sz w:val="22"/>
@@ -16386,6 +16933,7 @@
               </w:rPr>
               <w:t>MeasurementRangeGroupMediumTerm</w:t>
             </w:r>
+            <w:proofErr w:type="spellEnd"/>
           </w:p>
         </w:tc>
         <w:tc>
@@ -16421,6 +16969,7 @@
                 <w:szCs w:val="22"/>
               </w:rPr>
             </w:pPr>
+            <w:proofErr w:type="spellStart"/>
             <w:r>
               <w:rPr>
                 <w:sz w:val="22"/>
@@ -16428,6 +16977,7 @@
               </w:rPr>
               <w:t>DrugGroupEraStartMediumTerm</w:t>
             </w:r>
+            <w:proofErr w:type="spellEnd"/>
           </w:p>
         </w:tc>
         <w:tc>
@@ -16463,6 +17013,7 @@
                 <w:szCs w:val="22"/>
               </w:rPr>
             </w:pPr>
+            <w:proofErr w:type="spellStart"/>
             <w:r>
               <w:rPr>
                 <w:sz w:val="22"/>
@@ -16470,6 +17021,7 @@
               </w:rPr>
               <w:t>MeasurementAnyTimePrior</w:t>
             </w:r>
+            <w:proofErr w:type="spellEnd"/>
           </w:p>
         </w:tc>
         <w:tc>
@@ -16505,6 +17057,7 @@
                 <w:szCs w:val="22"/>
               </w:rPr>
             </w:pPr>
+            <w:proofErr w:type="spellStart"/>
             <w:r>
               <w:rPr>
                 <w:sz w:val="22"/>
@@ -16512,6 +17065,7 @@
               </w:rPr>
               <w:t>MeasurementMediumTerm</w:t>
             </w:r>
+            <w:proofErr w:type="spellEnd"/>
           </w:p>
         </w:tc>
         <w:tc>
@@ -16547,6 +17101,7 @@
                 <w:szCs w:val="22"/>
               </w:rPr>
             </w:pPr>
+            <w:proofErr w:type="spellStart"/>
             <w:r>
               <w:rPr>
                 <w:sz w:val="22"/>
@@ -16554,6 +17109,7 @@
               </w:rPr>
               <w:t>includedCovariateIds</w:t>
             </w:r>
+            <w:proofErr w:type="spellEnd"/>
           </w:p>
         </w:tc>
         <w:tc>
@@ -16589,6 +17145,7 @@
                 <w:szCs w:val="22"/>
               </w:rPr>
             </w:pPr>
+            <w:proofErr w:type="spellStart"/>
             <w:r>
               <w:rPr>
                 <w:sz w:val="22"/>
@@ -16596,6 +17153,7 @@
               </w:rPr>
               <w:t>ConditionOccurrenceAnyTimePrior</w:t>
             </w:r>
+            <w:proofErr w:type="spellEnd"/>
           </w:p>
         </w:tc>
         <w:tc>
@@ -16631,6 +17189,7 @@
                 <w:szCs w:val="22"/>
               </w:rPr>
             </w:pPr>
+            <w:proofErr w:type="spellStart"/>
             <w:r>
               <w:rPr>
                 <w:sz w:val="22"/>
@@ -16638,6 +17197,7 @@
               </w:rPr>
               <w:t>DistinctConditionCountLongTerm</w:t>
             </w:r>
+            <w:proofErr w:type="spellEnd"/>
           </w:p>
         </w:tc>
         <w:tc>
@@ -16673,6 +17233,7 @@
                 <w:szCs w:val="22"/>
               </w:rPr>
             </w:pPr>
+            <w:proofErr w:type="spellStart"/>
             <w:r>
               <w:rPr>
                 <w:sz w:val="22"/>
@@ -16680,6 +17241,7 @@
               </w:rPr>
               <w:t>MeasurementValueLongTerm</w:t>
             </w:r>
+            <w:proofErr w:type="spellEnd"/>
           </w:p>
         </w:tc>
         <w:tc>
@@ -16715,6 +17277,7 @@
                 <w:szCs w:val="22"/>
               </w:rPr>
             </w:pPr>
+            <w:proofErr w:type="spellStart"/>
             <w:r>
               <w:rPr>
                 <w:sz w:val="22"/>
@@ -16722,6 +17285,7 @@
               </w:rPr>
               <w:t>DrugEraShortTerm</w:t>
             </w:r>
+            <w:proofErr w:type="spellEnd"/>
           </w:p>
         </w:tc>
         <w:tc>
@@ -16757,6 +17321,7 @@
                 <w:szCs w:val="22"/>
               </w:rPr>
             </w:pPr>
+            <w:proofErr w:type="spellStart"/>
             <w:r>
               <w:rPr>
                 <w:sz w:val="22"/>
@@ -16764,6 +17329,7 @@
               </w:rPr>
               <w:t>DrugGroupEraAnyTimePrior</w:t>
             </w:r>
+            <w:proofErr w:type="spellEnd"/>
           </w:p>
         </w:tc>
         <w:tc>
@@ -16799,6 +17365,7 @@
                 <w:szCs w:val="22"/>
               </w:rPr>
             </w:pPr>
+            <w:proofErr w:type="spellStart"/>
             <w:r>
               <w:rPr>
                 <w:sz w:val="22"/>
@@ -16806,6 +17373,7 @@
               </w:rPr>
               <w:t>DrugEraOverlapping</w:t>
             </w:r>
+            <w:proofErr w:type="spellEnd"/>
           </w:p>
         </w:tc>
         <w:tc>
@@ -16841,6 +17409,7 @@
                 <w:szCs w:val="22"/>
               </w:rPr>
             </w:pPr>
+            <w:proofErr w:type="spellStart"/>
             <w:r>
               <w:rPr>
                 <w:sz w:val="22"/>
@@ -16848,6 +17417,7 @@
               </w:rPr>
               <w:t>ConditionOccurrencePrimaryInpatientAnyTimePrior</w:t>
             </w:r>
+            <w:proofErr w:type="spellEnd"/>
           </w:p>
         </w:tc>
         <w:tc>
@@ -16883,6 +17453,7 @@
                 <w:szCs w:val="22"/>
               </w:rPr>
             </w:pPr>
+            <w:proofErr w:type="spellStart"/>
             <w:r>
               <w:rPr>
                 <w:sz w:val="22"/>
@@ -16890,6 +17461,7 @@
               </w:rPr>
               <w:t>ConditionEraMediumTerm</w:t>
             </w:r>
+            <w:proofErr w:type="spellEnd"/>
           </w:p>
         </w:tc>
         <w:tc>
@@ -16925,6 +17497,7 @@
                 <w:szCs w:val="22"/>
               </w:rPr>
             </w:pPr>
+            <w:proofErr w:type="spellStart"/>
             <w:r>
               <w:rPr>
                 <w:sz w:val="22"/>
@@ -16932,6 +17505,7 @@
               </w:rPr>
               <w:t>ConditionEraOverlapping</w:t>
             </w:r>
+            <w:proofErr w:type="spellEnd"/>
           </w:p>
         </w:tc>
         <w:tc>
@@ -16967,6 +17541,7 @@
                 <w:szCs w:val="22"/>
               </w:rPr>
             </w:pPr>
+            <w:proofErr w:type="spellStart"/>
             <w:r>
               <w:rPr>
                 <w:sz w:val="22"/>
@@ -16974,6 +17549,7 @@
               </w:rPr>
               <w:t>ConditionEraStartShortTerm</w:t>
             </w:r>
+            <w:proofErr w:type="spellEnd"/>
           </w:p>
         </w:tc>
         <w:tc>
@@ -17009,6 +17585,7 @@
                 <w:szCs w:val="22"/>
               </w:rPr>
             </w:pPr>
+            <w:proofErr w:type="spellStart"/>
             <w:r>
               <w:rPr>
                 <w:sz w:val="22"/>
@@ -17016,6 +17593,7 @@
               </w:rPr>
               <w:t>ObservationAnyTimePrior</w:t>
             </w:r>
+            <w:proofErr w:type="spellEnd"/>
           </w:p>
         </w:tc>
         <w:tc>
@@ -17051,6 +17629,7 @@
                 <w:szCs w:val="22"/>
               </w:rPr>
             </w:pPr>
+            <w:proofErr w:type="spellStart"/>
             <w:r>
               <w:rPr>
                 <w:sz w:val="22"/>
@@ -17058,6 +17637,7 @@
               </w:rPr>
               <w:t>VisitConceptCountShortTerm</w:t>
             </w:r>
+            <w:proofErr w:type="spellEnd"/>
           </w:p>
         </w:tc>
         <w:tc>
@@ -17093,6 +17673,7 @@
                 <w:szCs w:val="22"/>
               </w:rPr>
             </w:pPr>
+            <w:proofErr w:type="spellStart"/>
             <w:r>
               <w:rPr>
                 <w:sz w:val="22"/>
@@ -17100,6 +17681,7 @@
               </w:rPr>
               <w:t>DemographicsEthnicity</w:t>
             </w:r>
+            <w:proofErr w:type="spellEnd"/>
           </w:p>
         </w:tc>
         <w:tc>
@@ -17135,6 +17717,7 @@
                 <w:szCs w:val="22"/>
               </w:rPr>
             </w:pPr>
+            <w:proofErr w:type="spellStart"/>
             <w:r>
               <w:rPr>
                 <w:sz w:val="22"/>
@@ -17142,6 +17725,7 @@
               </w:rPr>
               <w:t>DistinctIngredientCountLongTerm</w:t>
             </w:r>
+            <w:proofErr w:type="spellEnd"/>
           </w:p>
         </w:tc>
         <w:tc>
@@ -17177,6 +17761,7 @@
                 <w:szCs w:val="22"/>
               </w:rPr>
             </w:pPr>
+            <w:proofErr w:type="spellStart"/>
             <w:r>
               <w:rPr>
                 <w:sz w:val="22"/>
@@ -17184,6 +17769,7 @@
               </w:rPr>
               <w:t>ConditionOccurrencePrimaryInpatientShortTerm</w:t>
             </w:r>
+            <w:proofErr w:type="spellEnd"/>
           </w:p>
         </w:tc>
         <w:tc>
@@ -17219,6 +17805,7 @@
                 <w:szCs w:val="22"/>
               </w:rPr>
             </w:pPr>
+            <w:proofErr w:type="spellStart"/>
             <w:r>
               <w:rPr>
                 <w:sz w:val="22"/>
@@ -17226,6 +17813,7 @@
               </w:rPr>
               <w:t>DemographicsAgeGroup</w:t>
             </w:r>
+            <w:proofErr w:type="spellEnd"/>
           </w:p>
         </w:tc>
         <w:tc>
@@ -17261,6 +17849,7 @@
                 <w:szCs w:val="22"/>
               </w:rPr>
             </w:pPr>
+            <w:proofErr w:type="spellStart"/>
             <w:r>
               <w:rPr>
                 <w:sz w:val="22"/>
@@ -17268,6 +17857,7 @@
               </w:rPr>
               <w:t>DistinctProcedureCountShortTerm</w:t>
             </w:r>
+            <w:proofErr w:type="spellEnd"/>
           </w:p>
         </w:tc>
         <w:tc>
@@ -17303,6 +17893,7 @@
                 <w:szCs w:val="22"/>
               </w:rPr>
             </w:pPr>
+            <w:proofErr w:type="spellStart"/>
             <w:r>
               <w:rPr>
                 <w:sz w:val="22"/>
@@ -17310,6 +17901,7 @@
               </w:rPr>
               <w:t>DistinctObservationCountMediumTerm</w:t>
             </w:r>
+            <w:proofErr w:type="spellEnd"/>
           </w:p>
         </w:tc>
         <w:tc>
@@ -17345,6 +17937,7 @@
                 <w:szCs w:val="22"/>
               </w:rPr>
             </w:pPr>
+            <w:proofErr w:type="spellStart"/>
             <w:r>
               <w:rPr>
                 <w:sz w:val="22"/>
@@ -17352,6 +17945,7 @@
               </w:rPr>
               <w:t>includedCovariateConceptIds</w:t>
             </w:r>
+            <w:proofErr w:type="spellEnd"/>
           </w:p>
         </w:tc>
         <w:tc>
@@ -17387,6 +17981,7 @@
                 <w:szCs w:val="22"/>
               </w:rPr>
             </w:pPr>
+            <w:proofErr w:type="spellStart"/>
             <w:r>
               <w:rPr>
                 <w:sz w:val="22"/>
@@ -17394,6 +17989,7 @@
               </w:rPr>
               <w:t>DrugGroupEraStartShortTerm</w:t>
             </w:r>
+            <w:proofErr w:type="spellEnd"/>
           </w:p>
         </w:tc>
         <w:tc>
@@ -17429,6 +18025,7 @@
                 <w:szCs w:val="22"/>
               </w:rPr>
             </w:pPr>
+            <w:proofErr w:type="spellStart"/>
             <w:r>
               <w:rPr>
                 <w:sz w:val="22"/>
@@ -17436,6 +18033,7 @@
               </w:rPr>
               <w:t>addDescendantsToExclude</w:t>
             </w:r>
+            <w:proofErr w:type="spellEnd"/>
           </w:p>
         </w:tc>
         <w:tc>
@@ -17471,6 +18069,7 @@
                 <w:szCs w:val="22"/>
               </w:rPr>
             </w:pPr>
+            <w:proofErr w:type="spellStart"/>
             <w:r>
               <w:rPr>
                 <w:sz w:val="22"/>
@@ -17478,6 +18077,7 @@
               </w:rPr>
               <w:t>DrugEraLongTerm</w:t>
             </w:r>
+            <w:proofErr w:type="spellEnd"/>
           </w:p>
         </w:tc>
         <w:tc>
@@ -17513,6 +18113,7 @@
                 <w:szCs w:val="22"/>
               </w:rPr>
             </w:pPr>
+            <w:proofErr w:type="spellStart"/>
             <w:r>
               <w:rPr>
                 <w:sz w:val="22"/>
@@ -17520,6 +18121,7 @@
               </w:rPr>
               <w:t>DistinctConditionCountShortTerm</w:t>
             </w:r>
+            <w:proofErr w:type="spellEnd"/>
           </w:p>
         </w:tc>
         <w:tc>
@@ -17555,6 +18157,7 @@
                 <w:szCs w:val="22"/>
               </w:rPr>
             </w:pPr>
+            <w:proofErr w:type="spellStart"/>
             <w:r>
               <w:rPr>
                 <w:sz w:val="22"/>
@@ -17562,6 +18165,7 @@
               </w:rPr>
               <w:t>ConditionGroupEraShortTerm</w:t>
             </w:r>
+            <w:proofErr w:type="spellEnd"/>
           </w:p>
         </w:tc>
         <w:tc>
@@ -17597,6 +18201,7 @@
                 <w:szCs w:val="22"/>
               </w:rPr>
             </w:pPr>
+            <w:proofErr w:type="spellStart"/>
             <w:r>
               <w:rPr>
                 <w:sz w:val="22"/>
@@ -17604,6 +18209,7 @@
               </w:rPr>
               <w:t>ConditionEraStartMediumTerm</w:t>
             </w:r>
+            <w:proofErr w:type="spellEnd"/>
           </w:p>
         </w:tc>
         <w:tc>
@@ -17639,6 +18245,7 @@
                 <w:szCs w:val="22"/>
               </w:rPr>
             </w:pPr>
+            <w:proofErr w:type="spellStart"/>
             <w:r>
               <w:rPr>
                 <w:sz w:val="22"/>
@@ -17646,6 +18253,7 @@
               </w:rPr>
               <w:t>VisitCountLongTerm</w:t>
             </w:r>
+            <w:proofErr w:type="spellEnd"/>
           </w:p>
         </w:tc>
         <w:tc>
@@ -17681,6 +18289,7 @@
                 <w:szCs w:val="22"/>
               </w:rPr>
             </w:pPr>
+            <w:proofErr w:type="spellStart"/>
             <w:r>
               <w:rPr>
                 <w:sz w:val="22"/>
@@ -17688,6 +18297,7 @@
               </w:rPr>
               <w:t>DemographicsRace</w:t>
             </w:r>
+            <w:proofErr w:type="spellEnd"/>
           </w:p>
         </w:tc>
         <w:tc>
@@ -17723,6 +18333,7 @@
                 <w:szCs w:val="22"/>
               </w:rPr>
             </w:pPr>
+            <w:proofErr w:type="spellStart"/>
             <w:r>
               <w:rPr>
                 <w:sz w:val="22"/>
@@ -17730,6 +18341,7 @@
               </w:rPr>
               <w:t>ProcedureOccurrenceAnyTimePrior</w:t>
             </w:r>
+            <w:proofErr w:type="spellEnd"/>
           </w:p>
         </w:tc>
         <w:tc>
@@ -17765,6 +18377,7 @@
                 <w:szCs w:val="22"/>
               </w:rPr>
             </w:pPr>
+            <w:proofErr w:type="spellStart"/>
             <w:r>
               <w:rPr>
                 <w:sz w:val="22"/>
@@ -17772,6 +18385,7 @@
               </w:rPr>
               <w:t>DistinctObservationCountLongTerm</w:t>
             </w:r>
+            <w:proofErr w:type="spellEnd"/>
           </w:p>
         </w:tc>
         <w:tc>
@@ -17807,6 +18421,7 @@
                 <w:szCs w:val="22"/>
               </w:rPr>
             </w:pPr>
+            <w:proofErr w:type="spellStart"/>
             <w:r>
               <w:rPr>
                 <w:sz w:val="22"/>
@@ -17814,6 +18429,7 @@
               </w:rPr>
               <w:t>ProcedureOccurrenceMediumTerm</w:t>
             </w:r>
+            <w:proofErr w:type="spellEnd"/>
           </w:p>
         </w:tc>
         <w:tc>
@@ -17849,6 +18465,7 @@
                 <w:szCs w:val="22"/>
               </w:rPr>
             </w:pPr>
+            <w:proofErr w:type="spellStart"/>
             <w:r>
               <w:rPr>
                 <w:sz w:val="22"/>
@@ -17856,6 +18473,7 @@
               </w:rPr>
               <w:t>CharlsonIndex</w:t>
             </w:r>
+            <w:proofErr w:type="spellEnd"/>
           </w:p>
         </w:tc>
         <w:tc>
@@ -17891,6 +18509,7 @@
                 <w:szCs w:val="22"/>
               </w:rPr>
             </w:pPr>
+            <w:proofErr w:type="spellStart"/>
             <w:r>
               <w:rPr>
                 <w:sz w:val="22"/>
@@ -17898,6 +18517,7 @@
               </w:rPr>
               <w:t>DemographicsPriorObservationTime</w:t>
             </w:r>
+            <w:proofErr w:type="spellEnd"/>
           </w:p>
         </w:tc>
         <w:tc>
@@ -17933,6 +18553,7 @@
                 <w:szCs w:val="22"/>
               </w:rPr>
             </w:pPr>
+            <w:proofErr w:type="spellStart"/>
             <w:r>
               <w:rPr>
                 <w:sz w:val="22"/>
@@ -17940,6 +18561,7 @@
               </w:rPr>
               <w:t>MeasurementShortTerm</w:t>
             </w:r>
+            <w:proofErr w:type="spellEnd"/>
           </w:p>
         </w:tc>
         <w:tc>
@@ -17975,6 +18597,7 @@
                 <w:szCs w:val="22"/>
               </w:rPr>
             </w:pPr>
+            <w:proofErr w:type="spellStart"/>
             <w:r>
               <w:rPr>
                 <w:sz w:val="22"/>
@@ -17982,6 +18605,7 @@
               </w:rPr>
               <w:t>DistinctProcedureCountMediumTerm</w:t>
             </w:r>
+            <w:proofErr w:type="spellEnd"/>
           </w:p>
         </w:tc>
         <w:tc>
@@ -18017,6 +18641,7 @@
                 <w:szCs w:val="22"/>
               </w:rPr>
             </w:pPr>
+            <w:proofErr w:type="spellStart"/>
             <w:r>
               <w:rPr>
                 <w:sz w:val="22"/>
@@ -18024,6 +18649,7 @@
               </w:rPr>
               <w:t>ConditionEraLongTerm</w:t>
             </w:r>
+            <w:proofErr w:type="spellEnd"/>
           </w:p>
         </w:tc>
         <w:tc>
@@ -18059,6 +18685,7 @@
                 <w:szCs w:val="22"/>
               </w:rPr>
             </w:pPr>
+            <w:proofErr w:type="spellStart"/>
             <w:r>
               <w:rPr>
                 <w:sz w:val="22"/>
@@ -18066,6 +18693,7 @@
               </w:rPr>
               <w:t>DrugGroupEraStartLongTerm</w:t>
             </w:r>
+            <w:proofErr w:type="spellEnd"/>
           </w:p>
         </w:tc>
         <w:tc>
@@ -18101,6 +18729,7 @@
                 <w:szCs w:val="22"/>
               </w:rPr>
             </w:pPr>
+            <w:proofErr w:type="spellStart"/>
             <w:r>
               <w:rPr>
                 <w:sz w:val="22"/>
@@ -18109,6 +18738,7 @@
               <w:lastRenderedPageBreak/>
               <w:t>DemographicsGender</w:t>
             </w:r>
+            <w:proofErr w:type="spellEnd"/>
           </w:p>
         </w:tc>
         <w:tc>
@@ -18144,6 +18774,7 @@
                 <w:szCs w:val="22"/>
               </w:rPr>
             </w:pPr>
+            <w:proofErr w:type="spellStart"/>
             <w:r>
               <w:rPr>
                 <w:sz w:val="22"/>
@@ -18151,6 +18782,7 @@
               </w:rPr>
               <w:t>DeviceExposureAnyTimePrior</w:t>
             </w:r>
+            <w:proofErr w:type="spellEnd"/>
           </w:p>
         </w:tc>
         <w:tc>
@@ -18186,6 +18818,7 @@
                 <w:szCs w:val="22"/>
               </w:rPr>
             </w:pPr>
+            <w:proofErr w:type="spellStart"/>
             <w:r>
               <w:rPr>
                 <w:sz w:val="22"/>
@@ -18193,6 +18826,7 @@
               </w:rPr>
               <w:t>ObservationLongTerm</w:t>
             </w:r>
+            <w:proofErr w:type="spellEnd"/>
           </w:p>
         </w:tc>
         <w:tc>
@@ -18228,6 +18862,7 @@
                 <w:szCs w:val="22"/>
               </w:rPr>
             </w:pPr>
+            <w:proofErr w:type="spellStart"/>
             <w:r>
               <w:rPr>
                 <w:sz w:val="22"/>
@@ -18235,6 +18870,7 @@
               </w:rPr>
               <w:t>DemographicsIndexYearMonth</w:t>
             </w:r>
+            <w:proofErr w:type="spellEnd"/>
           </w:p>
         </w:tc>
         <w:tc>
@@ -18270,6 +18906,7 @@
                 <w:szCs w:val="22"/>
               </w:rPr>
             </w:pPr>
+            <w:proofErr w:type="spellStart"/>
             <w:r>
               <w:rPr>
                 <w:sz w:val="22"/>
@@ -18277,6 +18914,7 @@
               </w:rPr>
               <w:t>ConditionOccurrenceMediumTerm</w:t>
             </w:r>
+            <w:proofErr w:type="spellEnd"/>
           </w:p>
         </w:tc>
         <w:tc>
@@ -18312,6 +18950,7 @@
                 <w:szCs w:val="22"/>
               </w:rPr>
             </w:pPr>
+            <w:proofErr w:type="spellStart"/>
             <w:r>
               <w:rPr>
                 <w:sz w:val="22"/>
@@ -18319,6 +18958,7 @@
               </w:rPr>
               <w:t>longTermStartDays</w:t>
             </w:r>
+            <w:proofErr w:type="spellEnd"/>
           </w:p>
         </w:tc>
         <w:tc>
@@ -18354,6 +18994,7 @@
                 <w:szCs w:val="22"/>
               </w:rPr>
             </w:pPr>
+            <w:proofErr w:type="spellStart"/>
             <w:r>
               <w:rPr>
                 <w:sz w:val="22"/>
@@ -18361,6 +19002,7 @@
               </w:rPr>
               <w:t>DemographicsAge</w:t>
             </w:r>
+            <w:proofErr w:type="spellEnd"/>
           </w:p>
         </w:tc>
         <w:tc>
@@ -18396,6 +19038,7 @@
                 <w:szCs w:val="22"/>
               </w:rPr>
             </w:pPr>
+            <w:proofErr w:type="spellStart"/>
             <w:r>
               <w:rPr>
                 <w:sz w:val="22"/>
@@ -18403,6 +19046,7 @@
               </w:rPr>
               <w:t>DrugGroupEraOverlapping</w:t>
             </w:r>
+            <w:proofErr w:type="spellEnd"/>
           </w:p>
         </w:tc>
         <w:tc>
@@ -18438,6 +19082,7 @@
                 <w:szCs w:val="22"/>
               </w:rPr>
             </w:pPr>
+            <w:proofErr w:type="spellStart"/>
             <w:r>
               <w:rPr>
                 <w:sz w:val="22"/>
@@ -18445,6 +19090,7 @@
               </w:rPr>
               <w:t>DistinctMeasurementCountLongTerm</w:t>
             </w:r>
+            <w:proofErr w:type="spellEnd"/>
           </w:p>
         </w:tc>
         <w:tc>
@@ -18480,6 +19126,7 @@
                 <w:szCs w:val="22"/>
               </w:rPr>
             </w:pPr>
+            <w:proofErr w:type="spellStart"/>
             <w:r>
               <w:rPr>
                 <w:sz w:val="22"/>
@@ -18487,6 +19134,7 @@
               </w:rPr>
               <w:t>MeasurementRangeGroupAnyTimePrior</w:t>
             </w:r>
+            <w:proofErr w:type="spellEnd"/>
           </w:p>
         </w:tc>
         <w:tc>
@@ -18522,6 +19170,7 @@
                 <w:szCs w:val="22"/>
               </w:rPr>
             </w:pPr>
+            <w:proofErr w:type="spellStart"/>
             <w:r>
               <w:rPr>
                 <w:sz w:val="22"/>
@@ -18529,6 +19178,7 @@
               </w:rPr>
               <w:t>DistinctConditionCountMediumTerm</w:t>
             </w:r>
+            <w:proofErr w:type="spellEnd"/>
           </w:p>
         </w:tc>
         <w:tc>
@@ -18564,6 +19214,7 @@
                 <w:szCs w:val="22"/>
               </w:rPr>
             </w:pPr>
+            <w:proofErr w:type="spellStart"/>
             <w:r>
               <w:rPr>
                 <w:sz w:val="22"/>
@@ -18571,6 +19222,7 @@
               </w:rPr>
               <w:t>DrugGroupEraMediumTerm</w:t>
             </w:r>
+            <w:proofErr w:type="spellEnd"/>
           </w:p>
         </w:tc>
         <w:tc>
@@ -18606,6 +19258,7 @@
                 <w:szCs w:val="22"/>
               </w:rPr>
             </w:pPr>
+            <w:proofErr w:type="spellStart"/>
             <w:r>
               <w:rPr>
                 <w:sz w:val="22"/>
@@ -18613,6 +19266,7 @@
               </w:rPr>
               <w:t>ProcedureOccurrenceShortTerm</w:t>
             </w:r>
+            <w:proofErr w:type="spellEnd"/>
           </w:p>
         </w:tc>
         <w:tc>
@@ -18648,6 +19302,7 @@
                 <w:szCs w:val="22"/>
               </w:rPr>
             </w:pPr>
+            <w:proofErr w:type="spellStart"/>
             <w:r>
               <w:rPr>
                 <w:sz w:val="22"/>
@@ -18655,6 +19310,7 @@
               </w:rPr>
               <w:t>ObservationMediumTerm</w:t>
             </w:r>
+            <w:proofErr w:type="spellEnd"/>
           </w:p>
         </w:tc>
         <w:tc>
@@ -18690,6 +19346,7 @@
                 <w:szCs w:val="22"/>
               </w:rPr>
             </w:pPr>
+            <w:proofErr w:type="spellStart"/>
             <w:r>
               <w:rPr>
                 <w:sz w:val="22"/>
@@ -18697,6 +19354,7 @@
               </w:rPr>
               <w:t>ConditionGroupEraAnyTimePrior</w:t>
             </w:r>
+            <w:proofErr w:type="spellEnd"/>
           </w:p>
         </w:tc>
         <w:tc>
@@ -18774,6 +19432,7 @@
                 <w:szCs w:val="22"/>
               </w:rPr>
             </w:pPr>
+            <w:proofErr w:type="spellStart"/>
             <w:r>
               <w:rPr>
                 <w:sz w:val="22"/>
@@ -18781,6 +19440,7 @@
               </w:rPr>
               <w:t>DrugExposureAnyTimePrior</w:t>
             </w:r>
+            <w:proofErr w:type="spellEnd"/>
           </w:p>
         </w:tc>
         <w:tc>
@@ -18816,6 +19476,7 @@
                 <w:szCs w:val="22"/>
               </w:rPr>
             </w:pPr>
+            <w:proofErr w:type="spellStart"/>
             <w:r>
               <w:rPr>
                 <w:sz w:val="22"/>
@@ -18823,6 +19484,7 @@
               </w:rPr>
               <w:t>DeviceExposureLongTerm</w:t>
             </w:r>
+            <w:proofErr w:type="spellEnd"/>
           </w:p>
         </w:tc>
         <w:tc>
@@ -18858,6 +19520,7 @@
                 <w:szCs w:val="22"/>
               </w:rPr>
             </w:pPr>
+            <w:proofErr w:type="spellStart"/>
             <w:r>
               <w:rPr>
                 <w:sz w:val="22"/>
@@ -18865,6 +19528,7 @@
               </w:rPr>
               <w:t>DemographicsTimeInCohort</w:t>
             </w:r>
+            <w:proofErr w:type="spellEnd"/>
           </w:p>
         </w:tc>
         <w:tc>
@@ -18900,6 +19564,7 @@
                 <w:szCs w:val="22"/>
               </w:rPr>
             </w:pPr>
+            <w:proofErr w:type="spellStart"/>
             <w:r>
               <w:rPr>
                 <w:sz w:val="22"/>
@@ -18907,6 +19572,7 @@
               </w:rPr>
               <w:t>DistinctMeasurementCountMediumTerm</w:t>
             </w:r>
+            <w:proofErr w:type="spellEnd"/>
           </w:p>
         </w:tc>
         <w:tc>
@@ -18942,6 +19608,7 @@
                 <w:szCs w:val="22"/>
               </w:rPr>
             </w:pPr>
+            <w:proofErr w:type="spellStart"/>
             <w:r>
               <w:rPr>
                 <w:sz w:val="22"/>
@@ -18949,6 +19616,7 @@
               </w:rPr>
               <w:t>MeasurementValueShortTerm</w:t>
             </w:r>
+            <w:proofErr w:type="spellEnd"/>
           </w:p>
         </w:tc>
         <w:tc>
@@ -18984,6 +19652,7 @@
                 <w:szCs w:val="22"/>
               </w:rPr>
             </w:pPr>
+            <w:proofErr w:type="spellStart"/>
             <w:r>
               <w:rPr>
                 <w:sz w:val="22"/>
@@ -18991,6 +19660,7 @@
               </w:rPr>
               <w:t>DeviceExposureMediumTerm</w:t>
             </w:r>
+            <w:proofErr w:type="spellEnd"/>
           </w:p>
         </w:tc>
         <w:tc>
@@ -19026,6 +19696,7 @@
                 <w:szCs w:val="22"/>
               </w:rPr>
             </w:pPr>
+            <w:proofErr w:type="spellStart"/>
             <w:r>
               <w:rPr>
                 <w:sz w:val="22"/>
@@ -19033,6 +19704,7 @@
               </w:rPr>
               <w:t>ConditionGroupEraStartShortTerm</w:t>
             </w:r>
+            <w:proofErr w:type="spellEnd"/>
           </w:p>
         </w:tc>
         <w:tc>
@@ -19068,6 +19740,7 @@
                 <w:szCs w:val="22"/>
               </w:rPr>
             </w:pPr>
+            <w:proofErr w:type="spellStart"/>
             <w:r>
               <w:rPr>
                 <w:sz w:val="22"/>
@@ -19075,6 +19748,7 @@
               </w:rPr>
               <w:t>ConditionOccurrencePrimaryInpatientMediumTerm</w:t>
             </w:r>
+            <w:proofErr w:type="spellEnd"/>
           </w:p>
         </w:tc>
         <w:tc>
@@ -19110,6 +19784,7 @@
                 <w:szCs w:val="22"/>
               </w:rPr>
             </w:pPr>
+            <w:proofErr w:type="spellStart"/>
             <w:r>
               <w:rPr>
                 <w:sz w:val="22"/>
@@ -19117,6 +19792,7 @@
               </w:rPr>
               <w:t>MeasurementLongTerm</w:t>
             </w:r>
+            <w:proofErr w:type="spellEnd"/>
           </w:p>
         </w:tc>
         <w:tc>
@@ -19152,6 +19828,7 @@
                 <w:szCs w:val="22"/>
               </w:rPr>
             </w:pPr>
+            <w:proofErr w:type="spellStart"/>
             <w:r>
               <w:rPr>
                 <w:sz w:val="22"/>
@@ -19159,6 +19836,7 @@
               </w:rPr>
               <w:t>DemographicsIndexYear</w:t>
             </w:r>
+            <w:proofErr w:type="spellEnd"/>
           </w:p>
         </w:tc>
         <w:tc>
@@ -19194,6 +19872,7 @@
                 <w:szCs w:val="22"/>
               </w:rPr>
             </w:pPr>
+            <w:proofErr w:type="spellStart"/>
             <w:r>
               <w:rPr>
                 <w:sz w:val="22"/>
@@ -19201,6 +19880,7 @@
               </w:rPr>
               <w:t>MeasurementValueMediumTerm</w:t>
             </w:r>
+            <w:proofErr w:type="spellEnd"/>
           </w:p>
         </w:tc>
         <w:tc>
@@ -19236,6 +19916,7 @@
                 <w:szCs w:val="22"/>
               </w:rPr>
             </w:pPr>
+            <w:proofErr w:type="spellStart"/>
             <w:r>
               <w:rPr>
                 <w:sz w:val="22"/>
@@ -19243,6 +19924,7 @@
               </w:rPr>
               <w:t>DrugEraStartMediumTerm</w:t>
             </w:r>
+            <w:proofErr w:type="spellEnd"/>
           </w:p>
         </w:tc>
         <w:tc>
@@ -19278,6 +19960,7 @@
                 <w:szCs w:val="22"/>
               </w:rPr>
             </w:pPr>
+            <w:proofErr w:type="spellStart"/>
             <w:r>
               <w:rPr>
                 <w:sz w:val="22"/>
@@ -19285,6 +19968,7 @@
               </w:rPr>
               <w:t>MeasurementValueAnyTimePrior</w:t>
             </w:r>
+            <w:proofErr w:type="spellEnd"/>
           </w:p>
         </w:tc>
         <w:tc>
@@ -19320,6 +20004,7 @@
                 <w:szCs w:val="22"/>
               </w:rPr>
             </w:pPr>
+            <w:proofErr w:type="spellStart"/>
             <w:r>
               <w:rPr>
                 <w:sz w:val="22"/>
@@ -19327,6 +20012,7 @@
               </w:rPr>
               <w:t>DistinctObservationCountShortTerm</w:t>
             </w:r>
+            <w:proofErr w:type="spellEnd"/>
           </w:p>
         </w:tc>
         <w:tc>
@@ -19362,6 +20048,7 @@
                 <w:szCs w:val="22"/>
               </w:rPr>
             </w:pPr>
+            <w:proofErr w:type="spellStart"/>
             <w:r>
               <w:rPr>
                 <w:sz w:val="22"/>
@@ -19369,6 +20056,7 @@
               </w:rPr>
               <w:t>DrugEraMediumTerm</w:t>
             </w:r>
+            <w:proofErr w:type="spellEnd"/>
           </w:p>
         </w:tc>
         <w:tc>
@@ -19404,6 +20092,7 @@
                 <w:szCs w:val="22"/>
               </w:rPr>
             </w:pPr>
+            <w:proofErr w:type="spellStart"/>
             <w:r>
               <w:rPr>
                 <w:sz w:val="22"/>
@@ -19411,6 +20100,7 @@
               </w:rPr>
               <w:t>ConditionGroupEraLongTerm</w:t>
             </w:r>
+            <w:proofErr w:type="spellEnd"/>
           </w:p>
         </w:tc>
         <w:tc>
@@ -19446,6 +20136,7 @@
                 <w:szCs w:val="22"/>
               </w:rPr>
             </w:pPr>
+            <w:proofErr w:type="spellStart"/>
             <w:r>
               <w:rPr>
                 <w:sz w:val="22"/>
@@ -19453,6 +20144,7 @@
               </w:rPr>
               <w:t>DrugExposureShortTerm</w:t>
             </w:r>
+            <w:proofErr w:type="spellEnd"/>
           </w:p>
         </w:tc>
         <w:tc>
@@ -19488,6 +20180,7 @@
                 <w:szCs w:val="22"/>
               </w:rPr>
             </w:pPr>
+            <w:proofErr w:type="spellStart"/>
             <w:r>
               <w:rPr>
                 <w:sz w:val="22"/>
@@ -19495,6 +20188,7 @@
               </w:rPr>
               <w:t>DistinctIngredientCountShortTerm</w:t>
             </w:r>
+            <w:proofErr w:type="spellEnd"/>
           </w:p>
         </w:tc>
         <w:tc>
@@ -19530,6 +20224,7 @@
                 <w:szCs w:val="22"/>
               </w:rPr>
             </w:pPr>
+            <w:proofErr w:type="spellStart"/>
             <w:r>
               <w:rPr>
                 <w:sz w:val="22"/>
@@ -19537,6 +20232,7 @@
               </w:rPr>
               <w:t>DeviceExposureShortTerm</w:t>
             </w:r>
+            <w:proofErr w:type="spellEnd"/>
           </w:p>
         </w:tc>
         <w:tc>
@@ -19572,6 +20268,7 @@
                 <w:szCs w:val="22"/>
               </w:rPr>
             </w:pPr>
+            <w:proofErr w:type="spellStart"/>
             <w:r>
               <w:rPr>
                 <w:sz w:val="22"/>
@@ -19579,6 +20276,7 @@
               </w:rPr>
               <w:t>mediumTermStartDays</w:t>
             </w:r>
+            <w:proofErr w:type="spellEnd"/>
           </w:p>
         </w:tc>
         <w:tc>
@@ -19614,6 +20312,7 @@
                 <w:szCs w:val="22"/>
               </w:rPr>
             </w:pPr>
+            <w:proofErr w:type="spellStart"/>
             <w:r>
               <w:rPr>
                 <w:sz w:val="22"/>
@@ -19621,6 +20320,7 @@
               </w:rPr>
               <w:t>DemographicsPostObservationTime</w:t>
             </w:r>
+            <w:proofErr w:type="spellEnd"/>
           </w:p>
         </w:tc>
         <w:tc>
@@ -19656,6 +20356,7 @@
                 <w:szCs w:val="22"/>
               </w:rPr>
             </w:pPr>
+            <w:proofErr w:type="spellStart"/>
             <w:r>
               <w:rPr>
                 <w:sz w:val="22"/>
@@ -19663,6 +20364,7 @@
               </w:rPr>
               <w:t>VisitConceptCountLongTerm</w:t>
             </w:r>
+            <w:proofErr w:type="spellEnd"/>
           </w:p>
         </w:tc>
         <w:tc>
@@ -19698,6 +20400,7 @@
                 <w:szCs w:val="22"/>
               </w:rPr>
             </w:pPr>
+            <w:proofErr w:type="spellStart"/>
             <w:r>
               <w:rPr>
                 <w:sz w:val="22"/>
@@ -19705,6 +20408,7 @@
               </w:rPr>
               <w:t>VisitConceptCountMediumTerm</w:t>
             </w:r>
+            <w:proofErr w:type="spellEnd"/>
           </w:p>
         </w:tc>
         <w:tc>
@@ -19740,6 +20444,7 @@
                 <w:szCs w:val="22"/>
               </w:rPr>
             </w:pPr>
+            <w:proofErr w:type="spellStart"/>
             <w:r>
               <w:rPr>
                 <w:sz w:val="22"/>
@@ -19747,6 +20452,7 @@
               </w:rPr>
               <w:t>excludedCovariateConceptIds</w:t>
             </w:r>
+            <w:proofErr w:type="spellEnd"/>
           </w:p>
         </w:tc>
         <w:tc>
@@ -19782,6 +20488,7 @@
                 <w:szCs w:val="22"/>
               </w:rPr>
             </w:pPr>
+            <w:proofErr w:type="spellStart"/>
             <w:r>
               <w:rPr>
                 <w:sz w:val="22"/>
@@ -19789,6 +20496,7 @@
               </w:rPr>
               <w:t>ConditionGroupEraMediumTerm</w:t>
             </w:r>
+            <w:proofErr w:type="spellEnd"/>
           </w:p>
         </w:tc>
         <w:tc>
@@ -19824,6 +20532,7 @@
                 <w:szCs w:val="22"/>
               </w:rPr>
             </w:pPr>
+            <w:proofErr w:type="spellStart"/>
             <w:r>
               <w:rPr>
                 <w:sz w:val="22"/>
@@ -19831,6 +20540,7 @@
               </w:rPr>
               <w:t>DrugExposureMediumTerm</w:t>
             </w:r>
+            <w:proofErr w:type="spellEnd"/>
           </w:p>
         </w:tc>
         <w:tc>
@@ -19866,6 +20576,7 @@
                 <w:szCs w:val="22"/>
               </w:rPr>
             </w:pPr>
+            <w:proofErr w:type="spellStart"/>
             <w:r>
               <w:rPr>
                 <w:sz w:val="22"/>
@@ -19873,6 +20584,7 @@
               </w:rPr>
               <w:t>DistinctProcedureCountLongTerm</w:t>
             </w:r>
+            <w:proofErr w:type="spellEnd"/>
           </w:p>
         </w:tc>
         <w:tc>
@@ -19908,6 +20620,7 @@
                 <w:szCs w:val="22"/>
               </w:rPr>
             </w:pPr>
+            <w:proofErr w:type="spellStart"/>
             <w:r>
               <w:rPr>
                 <w:sz w:val="22"/>
@@ -19915,6 +20628,7 @@
               </w:rPr>
               <w:t>DrugEraAnyTimePrior</w:t>
             </w:r>
+            <w:proofErr w:type="spellEnd"/>
           </w:p>
         </w:tc>
         <w:tc>
@@ -19950,6 +20664,7 @@
                 <w:szCs w:val="22"/>
               </w:rPr>
             </w:pPr>
+            <w:proofErr w:type="spellStart"/>
             <w:r>
               <w:rPr>
                 <w:sz w:val="22"/>
@@ -19957,6 +20672,7 @@
               </w:rPr>
               <w:t>endDays</w:t>
             </w:r>
+            <w:proofErr w:type="spellEnd"/>
           </w:p>
         </w:tc>
         <w:tc>
@@ -19992,6 +20708,7 @@
                 <w:szCs w:val="22"/>
               </w:rPr>
             </w:pPr>
+            <w:proofErr w:type="spellStart"/>
             <w:r>
               <w:rPr>
                 <w:sz w:val="22"/>
@@ -19999,6 +20716,7 @@
               </w:rPr>
               <w:t>ConditionOccurrenceShortTerm</w:t>
             </w:r>
+            <w:proofErr w:type="spellEnd"/>
           </w:p>
         </w:tc>
         <w:tc>
@@ -20068,9 +20786,11 @@
             <w:tcW w:w="5640" w:type="dxa"/>
           </w:tcPr>
           <w:p>
+            <w:proofErr w:type="spellStart"/>
             <w:r>
               <w:t>VisitCountMediumTerm</w:t>
             </w:r>
+            <w:proofErr w:type="spellEnd"/>
           </w:p>
         </w:tc>
         <w:tc>
@@ -20090,9 +20810,11 @@
             <w:tcW w:w="5640" w:type="dxa"/>
           </w:tcPr>
           <w:p>
+            <w:proofErr w:type="spellStart"/>
             <w:r>
               <w:t>ObservationShortTerm</w:t>
             </w:r>
+            <w:proofErr w:type="spellEnd"/>
           </w:p>
         </w:tc>
         <w:tc>
@@ -20112,10 +20834,12 @@
             <w:tcW w:w="5640" w:type="dxa"/>
           </w:tcPr>
           <w:p>
+            <w:proofErr w:type="spellStart"/>
             <w:r>
               <w:lastRenderedPageBreak/>
               <w:t>shortTermStartDays</w:t>
             </w:r>
+            <w:proofErr w:type="spellEnd"/>
           </w:p>
         </w:tc>
         <w:tc>
@@ -20135,9 +20859,11 @@
             <w:tcW w:w="5640" w:type="dxa"/>
           </w:tcPr>
           <w:p>
+            <w:proofErr w:type="spellStart"/>
             <w:r>
               <w:t>MeasurementRangeGroupShortTerm</w:t>
             </w:r>
+            <w:proofErr w:type="spellEnd"/>
           </w:p>
         </w:tc>
         <w:tc>
@@ -20157,9 +20883,11 @@
             <w:tcW w:w="5640" w:type="dxa"/>
           </w:tcPr>
           <w:p>
+            <w:proofErr w:type="spellStart"/>
             <w:r>
               <w:t>ConditionOccurrenceLongTerm</w:t>
             </w:r>
+            <w:proofErr w:type="spellEnd"/>
           </w:p>
         </w:tc>
         <w:tc>
@@ -20179,9 +20907,11 @@
             <w:tcW w:w="5640" w:type="dxa"/>
           </w:tcPr>
           <w:p>
+            <w:proofErr w:type="spellStart"/>
             <w:r>
               <w:t>DrugEraStartLongTerm</w:t>
             </w:r>
+            <w:proofErr w:type="spellEnd"/>
           </w:p>
         </w:tc>
         <w:tc>
@@ -20201,9 +20931,11 @@
             <w:tcW w:w="5640" w:type="dxa"/>
           </w:tcPr>
           <w:p>
+            <w:proofErr w:type="spellStart"/>
             <w:r>
               <w:t>VisitCountShortTerm</w:t>
             </w:r>
+            <w:proofErr w:type="spellEnd"/>
           </w:p>
         </w:tc>
         <w:tc>
@@ -20245,9 +20977,11 @@
             <w:tcW w:w="5640" w:type="dxa"/>
           </w:tcPr>
           <w:p>
+            <w:proofErr w:type="spellStart"/>
             <w:r>
               <w:t>ConditionGroupEraStartLongTerm</w:t>
             </w:r>
+            <w:proofErr w:type="spellEnd"/>
           </w:p>
         </w:tc>
         <w:tc>
@@ -20267,9 +21001,11 @@
             <w:tcW w:w="5640" w:type="dxa"/>
           </w:tcPr>
           <w:p>
+            <w:proofErr w:type="spellStart"/>
             <w:r>
               <w:t>ConditionEraShortTerm</w:t>
             </w:r>
+            <w:proofErr w:type="spellEnd"/>
           </w:p>
         </w:tc>
         <w:tc>
@@ -20289,9 +21025,11 @@
             <w:tcW w:w="5640" w:type="dxa"/>
           </w:tcPr>
           <w:p>
+            <w:proofErr w:type="spellStart"/>
             <w:r>
               <w:t>Dcsi</w:t>
             </w:r>
+            <w:proofErr w:type="spellEnd"/>
           </w:p>
         </w:tc>
         <w:tc>
@@ -20311,9 +21049,11 @@
             <w:tcW w:w="5640" w:type="dxa"/>
           </w:tcPr>
           <w:p>
+            <w:proofErr w:type="spellStart"/>
             <w:r>
               <w:t>DrugGroupEraLongTerm</w:t>
             </w:r>
+            <w:proofErr w:type="spellEnd"/>
           </w:p>
         </w:tc>
         <w:tc>
@@ -20333,9 +21073,11 @@
             <w:tcW w:w="5640" w:type="dxa"/>
           </w:tcPr>
           <w:p>
+            <w:proofErr w:type="spellStart"/>
             <w:r>
               <w:t>DrugGroupEraShortTerm</w:t>
             </w:r>
+            <w:proofErr w:type="spellEnd"/>
           </w:p>
         </w:tc>
         <w:tc>
@@ -20355,9 +21097,11 @@
             <w:tcW w:w="5640" w:type="dxa"/>
           </w:tcPr>
           <w:p>
+            <w:proofErr w:type="spellStart"/>
             <w:r>
               <w:t>ConditionEraStartLongTerm</w:t>
             </w:r>
+            <w:proofErr w:type="spellEnd"/>
           </w:p>
         </w:tc>
         <w:tc>
@@ -20399,9 +21143,11 @@
             <w:tcW w:w="5640" w:type="dxa"/>
           </w:tcPr>
           <w:p>
+            <w:proofErr w:type="spellStart"/>
             <w:r>
               <w:t>DemographicsIndexMonth</w:t>
             </w:r>
+            <w:proofErr w:type="spellEnd"/>
           </w:p>
         </w:tc>
         <w:tc>
@@ -20421,9 +21167,11 @@
             <w:tcW w:w="5640" w:type="dxa"/>
           </w:tcPr>
           <w:p>
+            <w:proofErr w:type="spellStart"/>
             <w:r>
               <w:t>ConditionOccurrencePrimaryInpatientLongTerm</w:t>
             </w:r>
+            <w:proofErr w:type="spellEnd"/>
           </w:p>
         </w:tc>
         <w:tc>
@@ -20443,9 +21191,11 @@
             <w:tcW w:w="5640" w:type="dxa"/>
           </w:tcPr>
           <w:p>
+            <w:proofErr w:type="spellStart"/>
             <w:r>
               <w:t>ConditionEraAnyTimePrior</w:t>
             </w:r>
+            <w:proofErr w:type="spellEnd"/>
           </w:p>
         </w:tc>
         <w:tc>
@@ -20465,9 +21215,11 @@
             <w:tcW w:w="5640" w:type="dxa"/>
           </w:tcPr>
           <w:p>
+            <w:proofErr w:type="spellStart"/>
             <w:r>
               <w:t>addDescendantsToInclude</w:t>
             </w:r>
+            <w:proofErr w:type="spellEnd"/>
           </w:p>
         </w:tc>
         <w:tc>
@@ -20487,9 +21239,11 @@
             <w:tcW w:w="5640" w:type="dxa"/>
           </w:tcPr>
           <w:p>
+            <w:proofErr w:type="spellStart"/>
             <w:r>
               <w:t>ConditionGroupEraStartMediumTerm</w:t>
             </w:r>
+            <w:proofErr w:type="spellEnd"/>
           </w:p>
         </w:tc>
         <w:tc>
@@ -20509,9 +21263,11 @@
             <w:tcW w:w="5640" w:type="dxa"/>
           </w:tcPr>
           <w:p>
+            <w:proofErr w:type="spellStart"/>
             <w:r>
               <w:t>ProcedureOccurrenceLongTerm</w:t>
             </w:r>
+            <w:proofErr w:type="spellEnd"/>
           </w:p>
         </w:tc>
         <w:tc>
@@ -20531,9 +21287,11 @@
             <w:tcW w:w="5640" w:type="dxa"/>
           </w:tcPr>
           <w:p>
+            <w:proofErr w:type="spellStart"/>
             <w:r>
               <w:t>DrugExposureLongTerm</w:t>
             </w:r>
+            <w:proofErr w:type="spellEnd"/>
           </w:p>
         </w:tc>
         <w:tc>
@@ -20553,9 +21311,11 @@
             <w:tcW w:w="5640" w:type="dxa"/>
           </w:tcPr>
           <w:p>
+            <w:proofErr w:type="spellStart"/>
             <w:r>
               <w:t>DrugEraStartShortTerm</w:t>
             </w:r>
+            <w:proofErr w:type="spellEnd"/>
           </w:p>
         </w:tc>
         <w:tc>
@@ -20575,9 +21335,11 @@
             <w:tcW w:w="5640" w:type="dxa"/>
           </w:tcPr>
           <w:p>
+            <w:proofErr w:type="spellStart"/>
             <w:r>
               <w:t>DistinctIngredientCountMediumTerm</w:t>
             </w:r>
+            <w:proofErr w:type="spellEnd"/>
           </w:p>
         </w:tc>
         <w:tc>
@@ -20597,9 +21359,11 @@
             <w:tcW w:w="5640" w:type="dxa"/>
           </w:tcPr>
           <w:p>
+            <w:proofErr w:type="spellStart"/>
             <w:r>
               <w:t>DistinctMeasurementCountShortTerm</w:t>
             </w:r>
+            <w:proofErr w:type="spellEnd"/>
           </w:p>
         </w:tc>
         <w:tc>
@@ -20619,9 +21383,11 @@
             <w:tcW w:w="5640" w:type="dxa"/>
           </w:tcPr>
           <w:p>
+            <w:proofErr w:type="spellStart"/>
             <w:r>
               <w:t>MeasurementRangeGroupLongTerm</w:t>
             </w:r>
+            <w:proofErr w:type="spellEnd"/>
           </w:p>
         </w:tc>
         <w:tc>
@@ -20641,9 +21407,11 @@
             <w:tcW w:w="5640" w:type="dxa"/>
           </w:tcPr>
           <w:p>
+            <w:proofErr w:type="spellStart"/>
             <w:r>
               <w:t>ConditionGroupEraOverlapping</w:t>
             </w:r>
+            <w:proofErr w:type="spellEnd"/>
           </w:p>
         </w:tc>
         <w:tc>
@@ -20663,9 +21431,11 @@
             <w:tcW w:w="5640" w:type="dxa"/>
           </w:tcPr>
           <w:p>
+            <w:proofErr w:type="spellStart"/>
             <w:r>
               <w:t>MeasurementRangeGroupMediumTerm</w:t>
             </w:r>
+            <w:proofErr w:type="spellEnd"/>
           </w:p>
         </w:tc>
         <w:tc>
@@ -20685,9 +21455,11 @@
             <w:tcW w:w="5640" w:type="dxa"/>
           </w:tcPr>
           <w:p>
+            <w:proofErr w:type="spellStart"/>
             <w:r>
               <w:t>DrugGroupEraStartMediumTerm</w:t>
             </w:r>
+            <w:proofErr w:type="spellEnd"/>
           </w:p>
         </w:tc>
         <w:tc>
@@ -20707,9 +21479,11 @@
             <w:tcW w:w="5640" w:type="dxa"/>
           </w:tcPr>
           <w:p>
+            <w:proofErr w:type="spellStart"/>
             <w:r>
               <w:t>MeasurementAnyTimePrior</w:t>
             </w:r>
+            <w:proofErr w:type="spellEnd"/>
           </w:p>
         </w:tc>
         <w:tc>
@@ -20729,9 +21503,11 @@
             <w:tcW w:w="5640" w:type="dxa"/>
           </w:tcPr>
           <w:p>
+            <w:proofErr w:type="spellStart"/>
             <w:r>
               <w:t>MeasurementMediumTerm</w:t>
             </w:r>
+            <w:proofErr w:type="spellEnd"/>
           </w:p>
         </w:tc>
         <w:tc>
@@ -20751,9 +21527,11 @@
             <w:tcW w:w="5640" w:type="dxa"/>
           </w:tcPr>
           <w:p>
+            <w:proofErr w:type="spellStart"/>
             <w:r>
               <w:t>includedCovariateIds</w:t>
             </w:r>
+            <w:proofErr w:type="spellEnd"/>
           </w:p>
         </w:tc>
         <w:tc>
@@ -20773,9 +21551,11 @@
             <w:tcW w:w="5640" w:type="dxa"/>
           </w:tcPr>
           <w:p>
+            <w:proofErr w:type="spellStart"/>
             <w:r>
               <w:t>ConditionOccurrenceAnyTimePrior</w:t>
             </w:r>
+            <w:proofErr w:type="spellEnd"/>
           </w:p>
         </w:tc>
         <w:tc>
@@ -20795,9 +21575,11 @@
             <w:tcW w:w="5640" w:type="dxa"/>
           </w:tcPr>
           <w:p>
+            <w:proofErr w:type="spellStart"/>
             <w:r>
               <w:t>DistinctConditionCountLongTerm</w:t>
             </w:r>
+            <w:proofErr w:type="spellEnd"/>
           </w:p>
         </w:tc>
         <w:tc>
@@ -20817,9 +21599,11 @@
             <w:tcW w:w="5640" w:type="dxa"/>
           </w:tcPr>
           <w:p>
+            <w:proofErr w:type="spellStart"/>
             <w:r>
               <w:t>MeasurementValueLongTerm</w:t>
             </w:r>
+            <w:proofErr w:type="spellEnd"/>
           </w:p>
         </w:tc>
         <w:tc>
@@ -20839,9 +21623,11 @@
             <w:tcW w:w="5640" w:type="dxa"/>
           </w:tcPr>
           <w:p>
+            <w:proofErr w:type="spellStart"/>
             <w:r>
               <w:t>DrugEraShortTerm</w:t>
             </w:r>
+            <w:proofErr w:type="spellEnd"/>
           </w:p>
         </w:tc>
         <w:tc>
@@ -20861,9 +21647,11 @@
             <w:tcW w:w="5640" w:type="dxa"/>
           </w:tcPr>
           <w:p>
+            <w:proofErr w:type="spellStart"/>
             <w:r>
               <w:t>DrugGroupEraAnyTimePrior</w:t>
             </w:r>
+            <w:proofErr w:type="spellEnd"/>
           </w:p>
         </w:tc>
         <w:tc>
@@ -20883,9 +21671,11 @@
             <w:tcW w:w="5640" w:type="dxa"/>
           </w:tcPr>
           <w:p>
+            <w:proofErr w:type="spellStart"/>
             <w:r>
               <w:t>DrugEraOverlapping</w:t>
             </w:r>
+            <w:proofErr w:type="spellEnd"/>
           </w:p>
         </w:tc>
         <w:tc>
@@ -20905,9 +21695,11 @@
             <w:tcW w:w="5640" w:type="dxa"/>
           </w:tcPr>
           <w:p>
+            <w:proofErr w:type="spellStart"/>
             <w:r>
               <w:t>ConditionOccurrencePrimaryInpatientAnyTimePrior</w:t>
             </w:r>
+            <w:proofErr w:type="spellEnd"/>
           </w:p>
         </w:tc>
         <w:tc>
@@ -20927,9 +21719,11 @@
             <w:tcW w:w="5640" w:type="dxa"/>
           </w:tcPr>
           <w:p>
+            <w:proofErr w:type="spellStart"/>
             <w:r>
               <w:t>ConditionEraMediumTerm</w:t>
             </w:r>
+            <w:proofErr w:type="spellEnd"/>
           </w:p>
         </w:tc>
         <w:tc>
@@ -20949,9 +21743,11 @@
             <w:tcW w:w="5640" w:type="dxa"/>
           </w:tcPr>
           <w:p>
+            <w:proofErr w:type="spellStart"/>
             <w:r>
               <w:t>ConditionEraOverlapping</w:t>
             </w:r>
+            <w:proofErr w:type="spellEnd"/>
           </w:p>
         </w:tc>
         <w:tc>
@@ -20971,9 +21767,11 @@
             <w:tcW w:w="5640" w:type="dxa"/>
           </w:tcPr>
           <w:p>
+            <w:proofErr w:type="spellStart"/>
             <w:r>
               <w:t>ConditionEraStartShortTerm</w:t>
             </w:r>
+            <w:proofErr w:type="spellEnd"/>
           </w:p>
         </w:tc>
         <w:tc>
@@ -20993,9 +21791,11 @@
             <w:tcW w:w="5640" w:type="dxa"/>
           </w:tcPr>
           <w:p>
+            <w:proofErr w:type="spellStart"/>
             <w:r>
               <w:t>ObservationAnyTimePrior</w:t>
             </w:r>
+            <w:proofErr w:type="spellEnd"/>
           </w:p>
         </w:tc>
         <w:tc>
@@ -21015,9 +21815,11 @@
             <w:tcW w:w="5640" w:type="dxa"/>
           </w:tcPr>
           <w:p>
+            <w:proofErr w:type="spellStart"/>
             <w:r>
               <w:t>VisitConceptCountShortTerm</w:t>
             </w:r>
+            <w:proofErr w:type="spellEnd"/>
           </w:p>
         </w:tc>
         <w:tc>
@@ -21037,9 +21839,11 @@
             <w:tcW w:w="5640" w:type="dxa"/>
           </w:tcPr>
           <w:p>
+            <w:proofErr w:type="spellStart"/>
             <w:r>
               <w:t>DemographicsEthnicity</w:t>
             </w:r>
+            <w:proofErr w:type="spellEnd"/>
           </w:p>
         </w:tc>
         <w:tc>
@@ -21059,9 +21863,11 @@
             <w:tcW w:w="5640" w:type="dxa"/>
           </w:tcPr>
           <w:p>
+            <w:proofErr w:type="spellStart"/>
             <w:r>
               <w:t>DistinctIngredientCountLongTerm</w:t>
             </w:r>
+            <w:proofErr w:type="spellEnd"/>
           </w:p>
         </w:tc>
         <w:tc>
@@ -21081,9 +21887,11 @@
             <w:tcW w:w="5640" w:type="dxa"/>
           </w:tcPr>
           <w:p>
+            <w:proofErr w:type="spellStart"/>
             <w:r>
               <w:t>ConditionOccurrencePrimaryInpatientShortTerm</w:t>
             </w:r>
+            <w:proofErr w:type="spellEnd"/>
           </w:p>
         </w:tc>
         <w:tc>
@@ -21103,9 +21911,11 @@
             <w:tcW w:w="5640" w:type="dxa"/>
           </w:tcPr>
           <w:p>
+            <w:proofErr w:type="spellStart"/>
             <w:r>
               <w:t>DemographicsAgeGroup</w:t>
             </w:r>
+            <w:proofErr w:type="spellEnd"/>
           </w:p>
         </w:tc>
         <w:tc>
@@ -21125,9 +21935,11 @@
             <w:tcW w:w="5640" w:type="dxa"/>
           </w:tcPr>
           <w:p>
+            <w:proofErr w:type="spellStart"/>
             <w:r>
               <w:t>DistinctProcedureCountShortTerm</w:t>
             </w:r>
+            <w:proofErr w:type="spellEnd"/>
           </w:p>
         </w:tc>
         <w:tc>
@@ -21147,9 +21959,11 @@
             <w:tcW w:w="5640" w:type="dxa"/>
           </w:tcPr>
           <w:p>
+            <w:proofErr w:type="spellStart"/>
             <w:r>
               <w:t>DistinctObservationCountMediumTerm</w:t>
             </w:r>
+            <w:proofErr w:type="spellEnd"/>
           </w:p>
         </w:tc>
         <w:tc>
@@ -21169,10 +21983,12 @@
             <w:tcW w:w="5640" w:type="dxa"/>
           </w:tcPr>
           <w:p>
+            <w:proofErr w:type="spellStart"/>
             <w:r>
               <w:lastRenderedPageBreak/>
               <w:t>includedCovariateConceptIds</w:t>
             </w:r>
+            <w:proofErr w:type="spellEnd"/>
           </w:p>
         </w:tc>
         <w:tc>
@@ -21192,9 +22008,11 @@
             <w:tcW w:w="5640" w:type="dxa"/>
           </w:tcPr>
           <w:p>
+            <w:proofErr w:type="spellStart"/>
             <w:r>
               <w:t>DrugGroupEraStartShortTerm</w:t>
             </w:r>
+            <w:proofErr w:type="spellEnd"/>
           </w:p>
         </w:tc>
         <w:tc>
@@ -21214,9 +22032,11 @@
             <w:tcW w:w="5640" w:type="dxa"/>
           </w:tcPr>
           <w:p>
+            <w:proofErr w:type="spellStart"/>
             <w:r>
               <w:t>addDescendantsToExclude</w:t>
             </w:r>
+            <w:proofErr w:type="spellEnd"/>
           </w:p>
         </w:tc>
         <w:tc>
@@ -21236,9 +22056,11 @@
             <w:tcW w:w="5640" w:type="dxa"/>
           </w:tcPr>
           <w:p>
+            <w:proofErr w:type="spellStart"/>
             <w:r>
               <w:t>DrugEraLongTerm</w:t>
             </w:r>
+            <w:proofErr w:type="spellEnd"/>
           </w:p>
         </w:tc>
         <w:tc>
@@ -21258,9 +22080,11 @@
             <w:tcW w:w="5640" w:type="dxa"/>
           </w:tcPr>
           <w:p>
+            <w:proofErr w:type="spellStart"/>
             <w:r>
               <w:t>DistinctConditionCountShortTerm</w:t>
             </w:r>
+            <w:proofErr w:type="spellEnd"/>
           </w:p>
         </w:tc>
         <w:tc>
@@ -21280,9 +22104,11 @@
             <w:tcW w:w="5640" w:type="dxa"/>
           </w:tcPr>
           <w:p>
+            <w:proofErr w:type="spellStart"/>
             <w:r>
               <w:t>ConditionGroupEraShortTerm</w:t>
             </w:r>
+            <w:proofErr w:type="spellEnd"/>
           </w:p>
         </w:tc>
         <w:tc>
@@ -21302,9 +22128,11 @@
             <w:tcW w:w="5640" w:type="dxa"/>
           </w:tcPr>
           <w:p>
+            <w:proofErr w:type="spellStart"/>
             <w:r>
               <w:t>ConditionEraStartMediumTerm</w:t>
             </w:r>
+            <w:proofErr w:type="spellEnd"/>
           </w:p>
         </w:tc>
         <w:tc>
@@ -21324,9 +22152,11 @@
             <w:tcW w:w="5640" w:type="dxa"/>
           </w:tcPr>
           <w:p>
+            <w:proofErr w:type="spellStart"/>
             <w:r>
               <w:t>VisitCountLongTerm</w:t>
             </w:r>
+            <w:proofErr w:type="spellEnd"/>
           </w:p>
         </w:tc>
         <w:tc>
@@ -21346,9 +22176,11 @@
             <w:tcW w:w="5640" w:type="dxa"/>
           </w:tcPr>
           <w:p>
+            <w:proofErr w:type="spellStart"/>
             <w:r>
               <w:t>DemographicsRace</w:t>
             </w:r>
+            <w:proofErr w:type="spellEnd"/>
           </w:p>
         </w:tc>
         <w:tc>
@@ -21368,9 +22200,11 @@
             <w:tcW w:w="5640" w:type="dxa"/>
           </w:tcPr>
           <w:p>
+            <w:proofErr w:type="spellStart"/>
             <w:r>
               <w:t>ProcedureOccurrenceAnyTimePrior</w:t>
             </w:r>
+            <w:proofErr w:type="spellEnd"/>
           </w:p>
         </w:tc>
         <w:tc>
@@ -21390,9 +22224,11 @@
             <w:tcW w:w="5640" w:type="dxa"/>
           </w:tcPr>
           <w:p>
+            <w:proofErr w:type="spellStart"/>
             <w:r>
               <w:t>DistinctObservationCountLongTerm</w:t>
             </w:r>
+            <w:proofErr w:type="spellEnd"/>
           </w:p>
         </w:tc>
         <w:tc>
@@ -21412,9 +22248,11 @@
             <w:tcW w:w="5640" w:type="dxa"/>
           </w:tcPr>
           <w:p>
+            <w:proofErr w:type="spellStart"/>
             <w:r>
               <w:t>ProcedureOccurrenceMediumTerm</w:t>
             </w:r>
+            <w:proofErr w:type="spellEnd"/>
           </w:p>
         </w:tc>
         <w:tc>
@@ -21434,9 +22272,11 @@
             <w:tcW w:w="5640" w:type="dxa"/>
           </w:tcPr>
           <w:p>
+            <w:proofErr w:type="spellStart"/>
             <w:r>
               <w:t>CharlsonIndex</w:t>
             </w:r>
+            <w:proofErr w:type="spellEnd"/>
           </w:p>
         </w:tc>
         <w:tc>
@@ -21456,9 +22296,11 @@
             <w:tcW w:w="5640" w:type="dxa"/>
           </w:tcPr>
           <w:p>
+            <w:proofErr w:type="spellStart"/>
             <w:r>
               <w:t>DemographicsPriorObservationTime</w:t>
             </w:r>
+            <w:proofErr w:type="spellEnd"/>
           </w:p>
         </w:tc>
         <w:tc>
@@ -21478,9 +22320,11 @@
             <w:tcW w:w="5640" w:type="dxa"/>
           </w:tcPr>
           <w:p>
+            <w:proofErr w:type="spellStart"/>
             <w:r>
               <w:t>MeasurementShortTerm</w:t>
             </w:r>
+            <w:proofErr w:type="spellEnd"/>
           </w:p>
         </w:tc>
         <w:tc>
@@ -21500,9 +22344,11 @@
             <w:tcW w:w="5640" w:type="dxa"/>
           </w:tcPr>
           <w:p>
+            <w:proofErr w:type="spellStart"/>
             <w:r>
               <w:t>DistinctProcedureCountMediumTerm</w:t>
             </w:r>
+            <w:proofErr w:type="spellEnd"/>
           </w:p>
         </w:tc>
         <w:tc>
@@ -21522,9 +22368,11 @@
             <w:tcW w:w="5640" w:type="dxa"/>
           </w:tcPr>
           <w:p>
+            <w:proofErr w:type="spellStart"/>
             <w:r>
               <w:t>ConditionEraLongTerm</w:t>
             </w:r>
+            <w:proofErr w:type="spellEnd"/>
           </w:p>
         </w:tc>
         <w:tc>
@@ -21544,9 +22392,11 @@
             <w:tcW w:w="5640" w:type="dxa"/>
           </w:tcPr>
           <w:p>
+            <w:proofErr w:type="spellStart"/>
             <w:r>
               <w:t>DrugGroupEraStartLongTerm</w:t>
             </w:r>
+            <w:proofErr w:type="spellEnd"/>
           </w:p>
         </w:tc>
         <w:tc>
@@ -21566,9 +22416,11 @@
             <w:tcW w:w="5640" w:type="dxa"/>
           </w:tcPr>
           <w:p>
+            <w:proofErr w:type="spellStart"/>
             <w:r>
               <w:t>DemographicsGender</w:t>
             </w:r>
+            <w:proofErr w:type="spellEnd"/>
           </w:p>
         </w:tc>
         <w:tc>
@@ -21588,9 +22440,11 @@
             <w:tcW w:w="5640" w:type="dxa"/>
           </w:tcPr>
           <w:p>
+            <w:proofErr w:type="spellStart"/>
             <w:r>
               <w:t>DeviceExposureAnyTimePrior</w:t>
             </w:r>
+            <w:proofErr w:type="spellEnd"/>
           </w:p>
         </w:tc>
         <w:tc>
@@ -21610,9 +22464,11 @@
             <w:tcW w:w="5640" w:type="dxa"/>
           </w:tcPr>
           <w:p>
+            <w:proofErr w:type="spellStart"/>
             <w:r>
               <w:t>ObservationLongTerm</w:t>
             </w:r>
+            <w:proofErr w:type="spellEnd"/>
           </w:p>
         </w:tc>
         <w:tc>
@@ -21632,9 +22488,11 @@
             <w:tcW w:w="5640" w:type="dxa"/>
           </w:tcPr>
           <w:p>
+            <w:proofErr w:type="spellStart"/>
             <w:r>
               <w:t>DemographicsIndexYearMonth</w:t>
             </w:r>
+            <w:proofErr w:type="spellEnd"/>
           </w:p>
         </w:tc>
         <w:tc>
@@ -21654,9 +22512,11 @@
             <w:tcW w:w="5640" w:type="dxa"/>
           </w:tcPr>
           <w:p>
+            <w:proofErr w:type="spellStart"/>
             <w:r>
               <w:t>ConditionOccurrenceMediumTerm</w:t>
             </w:r>
+            <w:proofErr w:type="spellEnd"/>
           </w:p>
         </w:tc>
         <w:tc>
@@ -21676,9 +22536,11 @@
             <w:tcW w:w="5640" w:type="dxa"/>
           </w:tcPr>
           <w:p>
+            <w:proofErr w:type="spellStart"/>
             <w:r>
               <w:t>longTermStartDays</w:t>
             </w:r>
+            <w:proofErr w:type="spellEnd"/>
           </w:p>
         </w:tc>
         <w:tc>
@@ -21698,9 +22560,11 @@
             <w:tcW w:w="5640" w:type="dxa"/>
           </w:tcPr>
           <w:p>
+            <w:proofErr w:type="spellStart"/>
             <w:r>
               <w:t>DemographicsAge</w:t>
             </w:r>
+            <w:proofErr w:type="spellEnd"/>
           </w:p>
         </w:tc>
         <w:tc>
@@ -21720,9 +22584,11 @@
             <w:tcW w:w="5640" w:type="dxa"/>
           </w:tcPr>
           <w:p>
+            <w:proofErr w:type="spellStart"/>
             <w:r>
               <w:t>DrugGroupEraOverlapping</w:t>
             </w:r>
+            <w:proofErr w:type="spellEnd"/>
           </w:p>
         </w:tc>
         <w:tc>
@@ -21742,9 +22608,11 @@
             <w:tcW w:w="5640" w:type="dxa"/>
           </w:tcPr>
           <w:p>
+            <w:proofErr w:type="spellStart"/>
             <w:r>
               <w:t>DistinctMeasurementCountLongTerm</w:t>
             </w:r>
+            <w:proofErr w:type="spellEnd"/>
           </w:p>
         </w:tc>
         <w:tc>
@@ -21764,9 +22632,11 @@
             <w:tcW w:w="5640" w:type="dxa"/>
           </w:tcPr>
           <w:p>
+            <w:proofErr w:type="spellStart"/>
             <w:r>
               <w:t>MeasurementRangeGroupAnyTimePrior</w:t>
             </w:r>
+            <w:proofErr w:type="spellEnd"/>
           </w:p>
         </w:tc>
         <w:tc>
@@ -21786,9 +22656,11 @@
             <w:tcW w:w="5640" w:type="dxa"/>
           </w:tcPr>
           <w:p>
+            <w:proofErr w:type="spellStart"/>
             <w:r>
               <w:t>DistinctConditionCountMediumTerm</w:t>
             </w:r>
+            <w:proofErr w:type="spellEnd"/>
           </w:p>
         </w:tc>
         <w:tc>
@@ -21808,9 +22680,11 @@
             <w:tcW w:w="5640" w:type="dxa"/>
           </w:tcPr>
           <w:p>
+            <w:proofErr w:type="spellStart"/>
             <w:r>
               <w:t>DrugGroupEraMediumTerm</w:t>
             </w:r>
+            <w:proofErr w:type="spellEnd"/>
           </w:p>
         </w:tc>
         <w:tc>
@@ -21830,9 +22704,11 @@
             <w:tcW w:w="5640" w:type="dxa"/>
           </w:tcPr>
           <w:p>
+            <w:proofErr w:type="spellStart"/>
             <w:r>
               <w:t>ProcedureOccurrenceShortTerm</w:t>
             </w:r>
+            <w:proofErr w:type="spellEnd"/>
           </w:p>
         </w:tc>
         <w:tc>
@@ -21852,9 +22728,11 @@
             <w:tcW w:w="5640" w:type="dxa"/>
           </w:tcPr>
           <w:p>
+            <w:proofErr w:type="spellStart"/>
             <w:r>
               <w:t>ObservationMediumTerm</w:t>
             </w:r>
+            <w:proofErr w:type="spellEnd"/>
           </w:p>
         </w:tc>
         <w:tc>
@@ -21874,9 +22752,11 @@
             <w:tcW w:w="5640" w:type="dxa"/>
           </w:tcPr>
           <w:p>
+            <w:proofErr w:type="spellStart"/>
             <w:r>
               <w:t>ConditionGroupEraAnyTimePrior</w:t>
             </w:r>
+            <w:proofErr w:type="spellEnd"/>
           </w:p>
         </w:tc>
         <w:tc>
@@ -21918,9 +22798,11 @@
             <w:tcW w:w="5640" w:type="dxa"/>
           </w:tcPr>
           <w:p>
+            <w:proofErr w:type="spellStart"/>
             <w:r>
               <w:t>DrugExposureAnyTimePrior</w:t>
             </w:r>
+            <w:proofErr w:type="spellEnd"/>
           </w:p>
         </w:tc>
         <w:tc>
@@ -21940,9 +22822,11 @@
             <w:tcW w:w="5640" w:type="dxa"/>
           </w:tcPr>
           <w:p>
+            <w:proofErr w:type="spellStart"/>
             <w:r>
               <w:t>DeviceExposureLongTerm</w:t>
             </w:r>
+            <w:proofErr w:type="spellEnd"/>
           </w:p>
         </w:tc>
         <w:tc>
@@ -21962,9 +22846,11 @@
             <w:tcW w:w="5640" w:type="dxa"/>
           </w:tcPr>
           <w:p>
+            <w:proofErr w:type="spellStart"/>
             <w:r>
               <w:t>DemographicsTimeInCohort</w:t>
             </w:r>
+            <w:proofErr w:type="spellEnd"/>
           </w:p>
         </w:tc>
         <w:tc>
@@ -21984,9 +22870,11 @@
             <w:tcW w:w="5640" w:type="dxa"/>
           </w:tcPr>
           <w:p>
+            <w:proofErr w:type="spellStart"/>
             <w:r>
               <w:t>DistinctMeasurementCountMediumTerm</w:t>
             </w:r>
+            <w:proofErr w:type="spellEnd"/>
           </w:p>
         </w:tc>
         <w:tc>
@@ -22006,9 +22894,11 @@
             <w:tcW w:w="5640" w:type="dxa"/>
           </w:tcPr>
           <w:p>
+            <w:proofErr w:type="spellStart"/>
             <w:r>
               <w:t>MeasurementValueShortTerm</w:t>
             </w:r>
+            <w:proofErr w:type="spellEnd"/>
           </w:p>
         </w:tc>
         <w:tc>
@@ -22028,9 +22918,11 @@
             <w:tcW w:w="5640" w:type="dxa"/>
           </w:tcPr>
           <w:p>
+            <w:proofErr w:type="spellStart"/>
             <w:r>
               <w:t>DeviceExposureMediumTerm</w:t>
             </w:r>
+            <w:proofErr w:type="spellEnd"/>
           </w:p>
         </w:tc>
         <w:tc>
@@ -22050,9 +22942,11 @@
             <w:tcW w:w="5640" w:type="dxa"/>
           </w:tcPr>
           <w:p>
+            <w:proofErr w:type="spellStart"/>
             <w:r>
               <w:t>ConditionGroupEraStartShortTerm</w:t>
             </w:r>
+            <w:proofErr w:type="spellEnd"/>
           </w:p>
         </w:tc>
         <w:tc>
@@ -22072,9 +22966,11 @@
             <w:tcW w:w="5640" w:type="dxa"/>
           </w:tcPr>
           <w:p>
+            <w:proofErr w:type="spellStart"/>
             <w:r>
               <w:t>ConditionOccurrencePrimaryInpatientMediumTerm</w:t>
             </w:r>
+            <w:proofErr w:type="spellEnd"/>
           </w:p>
         </w:tc>
         <w:tc>
@@ -22094,9 +22990,11 @@
             <w:tcW w:w="5640" w:type="dxa"/>
           </w:tcPr>
           <w:p>
+            <w:proofErr w:type="spellStart"/>
             <w:r>
               <w:t>MeasurementLongTerm</w:t>
             </w:r>
+            <w:proofErr w:type="spellEnd"/>
           </w:p>
         </w:tc>
         <w:tc>
@@ -22116,9 +23014,11 @@
             <w:tcW w:w="5640" w:type="dxa"/>
           </w:tcPr>
           <w:p>
+            <w:proofErr w:type="spellStart"/>
             <w:r>
               <w:t>DemographicsIndexYear</w:t>
             </w:r>
+            <w:proofErr w:type="spellEnd"/>
           </w:p>
         </w:tc>
         <w:tc>
@@ -22138,9 +23038,11 @@
             <w:tcW w:w="5640" w:type="dxa"/>
           </w:tcPr>
           <w:p>
+            <w:proofErr w:type="spellStart"/>
             <w:r>
               <w:t>MeasurementValueMediumTerm</w:t>
             </w:r>
+            <w:proofErr w:type="spellEnd"/>
           </w:p>
         </w:tc>
         <w:tc>
@@ -22160,9 +23062,11 @@
             <w:tcW w:w="5640" w:type="dxa"/>
           </w:tcPr>
           <w:p>
+            <w:proofErr w:type="spellStart"/>
             <w:r>
               <w:t>DrugEraStartMediumTerm</w:t>
             </w:r>
+            <w:proofErr w:type="spellEnd"/>
           </w:p>
         </w:tc>
         <w:tc>
@@ -22182,9 +23086,11 @@
             <w:tcW w:w="5640" w:type="dxa"/>
           </w:tcPr>
           <w:p>
+            <w:proofErr w:type="spellStart"/>
             <w:r>
               <w:t>MeasurementValueAnyTimePrior</w:t>
             </w:r>
+            <w:proofErr w:type="spellEnd"/>
           </w:p>
         </w:tc>
         <w:tc>
@@ -22204,9 +23110,11 @@
             <w:tcW w:w="5640" w:type="dxa"/>
           </w:tcPr>
           <w:p>
+            <w:proofErr w:type="spellStart"/>
             <w:r>
               <w:t>DistinctObservationCountShortTerm</w:t>
             </w:r>
+            <w:proofErr w:type="spellEnd"/>
           </w:p>
         </w:tc>
         <w:tc>
@@ -22226,10 +23134,12 @@
             <w:tcW w:w="5640" w:type="dxa"/>
           </w:tcPr>
           <w:p>
+            <w:proofErr w:type="spellStart"/>
             <w:r>
               <w:lastRenderedPageBreak/>
               <w:t>DrugEraMediumTerm</w:t>
             </w:r>
+            <w:proofErr w:type="spellEnd"/>
           </w:p>
         </w:tc>
         <w:tc>
@@ -22249,9 +23159,11 @@
             <w:tcW w:w="5640" w:type="dxa"/>
           </w:tcPr>
           <w:p>
+            <w:proofErr w:type="spellStart"/>
             <w:r>
               <w:t>ConditionGroupEraLongTerm</w:t>
             </w:r>
+            <w:proofErr w:type="spellEnd"/>
           </w:p>
         </w:tc>
         <w:tc>
@@ -22271,9 +23183,11 @@
             <w:tcW w:w="5640" w:type="dxa"/>
           </w:tcPr>
           <w:p>
+            <w:proofErr w:type="spellStart"/>
             <w:r>
               <w:t>DrugExposureShortTerm</w:t>
             </w:r>
+            <w:proofErr w:type="spellEnd"/>
           </w:p>
         </w:tc>
         <w:tc>
@@ -22293,9 +23207,11 @@
             <w:tcW w:w="5640" w:type="dxa"/>
           </w:tcPr>
           <w:p>
+            <w:proofErr w:type="spellStart"/>
             <w:r>
               <w:t>DistinctIngredientCountShortTerm</w:t>
             </w:r>
+            <w:proofErr w:type="spellEnd"/>
           </w:p>
         </w:tc>
         <w:tc>
@@ -22315,9 +23231,11 @@
             <w:tcW w:w="5640" w:type="dxa"/>
           </w:tcPr>
           <w:p>
+            <w:proofErr w:type="spellStart"/>
             <w:r>
               <w:t>DeviceExposureShortTerm</w:t>
             </w:r>
+            <w:proofErr w:type="spellEnd"/>
           </w:p>
         </w:tc>
         <w:tc>
@@ -22337,9 +23255,11 @@
             <w:tcW w:w="5640" w:type="dxa"/>
           </w:tcPr>
           <w:p>
+            <w:proofErr w:type="spellStart"/>
             <w:r>
               <w:t>mediumTermStartDays</w:t>
             </w:r>
+            <w:proofErr w:type="spellEnd"/>
           </w:p>
         </w:tc>
         <w:tc>
@@ -22359,9 +23279,11 @@
             <w:tcW w:w="5640" w:type="dxa"/>
           </w:tcPr>
           <w:p>
+            <w:proofErr w:type="spellStart"/>
             <w:r>
               <w:t>DemographicsPostObservationTime</w:t>
             </w:r>
+            <w:proofErr w:type="spellEnd"/>
           </w:p>
         </w:tc>
         <w:tc>
@@ -22381,9 +23303,11 @@
             <w:tcW w:w="5640" w:type="dxa"/>
           </w:tcPr>
           <w:p>
+            <w:proofErr w:type="spellStart"/>
             <w:r>
               <w:t>VisitConceptCountLongTerm</w:t>
             </w:r>
+            <w:proofErr w:type="spellEnd"/>
           </w:p>
         </w:tc>
         <w:tc>
@@ -22403,9 +23327,11 @@
             <w:tcW w:w="5640" w:type="dxa"/>
           </w:tcPr>
           <w:p>
+            <w:proofErr w:type="spellStart"/>
             <w:r>
               <w:t>VisitConceptCountMediumTerm</w:t>
             </w:r>
+            <w:proofErr w:type="spellEnd"/>
           </w:p>
         </w:tc>
         <w:tc>
@@ -22425,9 +23351,11 @@
             <w:tcW w:w="5640" w:type="dxa"/>
           </w:tcPr>
           <w:p>
+            <w:proofErr w:type="spellStart"/>
             <w:r>
               <w:t>excludedCovariateConceptIds</w:t>
             </w:r>
+            <w:proofErr w:type="spellEnd"/>
           </w:p>
         </w:tc>
         <w:tc>
@@ -22447,9 +23375,11 @@
             <w:tcW w:w="5640" w:type="dxa"/>
           </w:tcPr>
           <w:p>
+            <w:proofErr w:type="spellStart"/>
             <w:r>
               <w:t>ConditionGroupEraMediumTerm</w:t>
             </w:r>
+            <w:proofErr w:type="spellEnd"/>
           </w:p>
         </w:tc>
         <w:tc>
@@ -22469,9 +23399,11 @@
             <w:tcW w:w="5640" w:type="dxa"/>
           </w:tcPr>
           <w:p>
+            <w:proofErr w:type="spellStart"/>
             <w:r>
               <w:t>DrugExposureMediumTerm</w:t>
             </w:r>
+            <w:proofErr w:type="spellEnd"/>
           </w:p>
         </w:tc>
         <w:tc>
@@ -22491,9 +23423,11 @@
             <w:tcW w:w="5640" w:type="dxa"/>
           </w:tcPr>
           <w:p>
+            <w:proofErr w:type="spellStart"/>
             <w:r>
               <w:t>DistinctProcedureCountLongTerm</w:t>
             </w:r>
+            <w:proofErr w:type="spellEnd"/>
           </w:p>
         </w:tc>
         <w:tc>
@@ -22513,9 +23447,11 @@
             <w:tcW w:w="5640" w:type="dxa"/>
           </w:tcPr>
           <w:p>
+            <w:proofErr w:type="spellStart"/>
             <w:r>
               <w:t>DrugEraAnyTimePrior</w:t>
             </w:r>
+            <w:proofErr w:type="spellEnd"/>
           </w:p>
         </w:tc>
         <w:tc>
@@ -22535,9 +23471,11 @@
             <w:tcW w:w="5640" w:type="dxa"/>
           </w:tcPr>
           <w:p>
+            <w:proofErr w:type="spellStart"/>
             <w:r>
               <w:t>endDays</w:t>
             </w:r>
+            <w:proofErr w:type="spellEnd"/>
           </w:p>
         </w:tc>
         <w:tc>
@@ -22557,9 +23495,11 @@
             <w:tcW w:w="5640" w:type="dxa"/>
           </w:tcPr>
           <w:p>
+            <w:proofErr w:type="spellStart"/>
             <w:r>
               <w:t>ConditionOccurrenceShortTerm</w:t>
             </w:r>
+            <w:proofErr w:type="spellEnd"/>
           </w:p>
         </w:tc>
         <w:tc>
@@ -23991,7 +24931,25 @@
           <w:color w:val="000000" w:themeColor="text1"/>
           <w:lang w:val="en-GB"/>
         </w:rPr>
-        <w:t>Skeleton Version:  PatientLevelPredictionStudy - v0.0.1</w:t>
+        <w:t xml:space="preserve">Skeleton Version:  </w:t>
+      </w:r>
+      <w:proofErr w:type="spellStart"/>
+      <w:r>
+        <w:rPr>
+          <w:rFonts w:asciiTheme="minorHAnsi" w:hAnsiTheme="minorHAnsi"/>
+          <w:color w:val="000000" w:themeColor="text1"/>
+          <w:lang w:val="en-GB"/>
+        </w:rPr>
+        <w:t>PatientLevelPredictionStudy</w:t>
+      </w:r>
+      <w:proofErr w:type="spellEnd"/>
+      <w:r>
+        <w:rPr>
+          <w:rFonts w:asciiTheme="minorHAnsi" w:hAnsiTheme="minorHAnsi"/>
+          <w:color w:val="000000" w:themeColor="text1"/>
+          <w:lang w:val="en-GB"/>
+        </w:rPr>
+        <w:t xml:space="preserve"> - v0.0.1</w:t>
       </w:r>
     </w:p>
     <w:p>
@@ -24133,7 +25091,23 @@
           <w:rFonts w:eastAsiaTheme="minorEastAsia"/>
           <w:lang w:val="en-GB"/>
         </w:rPr>
-        <w:t>Yang X, Yu Y, Xu J, Shu H, Liu H, Wu Y, et al. Clinical course and outcomes of critically ill patients with SARS-CoV-2 pneumonia in Wuhan, China: a single-centered, retrospective, observational study. The Lancet Respiratory Medicine. 2020.</w:t>
+        <w:t>Yang X, Yu Y, Xu J, Shu H, Liu H, Wu Y, et al. Clinical course and outcomes of critically ill patients with SARS-CoV-2 pneumonia in Wuhan, China: a single-</w:t>
+      </w:r>
+      <w:proofErr w:type="spellStart"/>
+      <w:r>
+        <w:rPr>
+          <w:rFonts w:eastAsiaTheme="minorEastAsia"/>
+          <w:lang w:val="en-GB"/>
+        </w:rPr>
+        <w:t>centered</w:t>
+      </w:r>
+      <w:proofErr w:type="spellEnd"/>
+      <w:r>
+        <w:rPr>
+          <w:rFonts w:eastAsiaTheme="minorEastAsia"/>
+          <w:lang w:val="en-GB"/>
+        </w:rPr>
+        <w:t>, retrospective, observational study. The Lancet Respiratory Medicine. 2020.</w:t>
       </w:r>
     </w:p>
     <w:p>
@@ -24243,13 +25217,41 @@
           <w:lang w:val="en-GB"/>
         </w:rPr>
       </w:pPr>
+      <w:proofErr w:type="spellStart"/>
       <w:r>
         <w:rPr>
           <w:rFonts w:eastAsiaTheme="minorEastAsia"/>
           <w:color w:val="000000" w:themeColor="text1"/>
           <w:lang w:val="en-GB"/>
         </w:rPr>
-        <w:t>Heymann DL, Shindo N. COVID-19: what is next for public health? The Lancet. 2020;395(10224):542-5.</w:t>
+        <w:t>Heymann</w:t>
+      </w:r>
+      <w:proofErr w:type="spellEnd"/>
+      <w:r>
+        <w:rPr>
+          <w:rFonts w:eastAsiaTheme="minorEastAsia"/>
+          <w:color w:val="000000" w:themeColor="text1"/>
+          <w:lang w:val="en-GB"/>
+        </w:rPr>
+        <w:t xml:space="preserve"> DL, </w:t>
+      </w:r>
+      <w:proofErr w:type="spellStart"/>
+      <w:r>
+        <w:rPr>
+          <w:rFonts w:eastAsiaTheme="minorEastAsia"/>
+          <w:color w:val="000000" w:themeColor="text1"/>
+          <w:lang w:val="en-GB"/>
+        </w:rPr>
+        <w:t>Shindo</w:t>
+      </w:r>
+      <w:proofErr w:type="spellEnd"/>
+      <w:r>
+        <w:rPr>
+          <w:rFonts w:eastAsiaTheme="minorEastAsia"/>
+          <w:color w:val="000000" w:themeColor="text1"/>
+          <w:lang w:val="en-GB"/>
+        </w:rPr>
+        <w:t xml:space="preserve"> N. COVID-19: what is next for public health? The Lancet. 2020;395(10224):542-5.</w:t>
       </w:r>
     </w:p>
     <w:p>
@@ -24272,7 +25274,43 @@
           <w:color w:val="000000" w:themeColor="text1"/>
           <w:lang w:val="en-GB"/>
         </w:rPr>
-        <w:t>Ranieri VM, Pettilä V, Karvonen MK, Jalkanen J, Nightingale P, Brealey D, et al. Effect of Intravenous Interferon β-1a on Death and Days Free From Mechanical Ventilation Among Patients With Moderate to Severe Acute Respiratory Distress Syndrome: A Randomized Clinical Trial. JAMA. 2020;323(8):725-33.</w:t>
+        <w:t xml:space="preserve">Ranieri VM, </w:t>
+      </w:r>
+      <w:proofErr w:type="spellStart"/>
+      <w:r>
+        <w:rPr>
+          <w:rFonts w:eastAsiaTheme="minorEastAsia"/>
+          <w:color w:val="000000" w:themeColor="text1"/>
+          <w:lang w:val="en-GB"/>
+        </w:rPr>
+        <w:t>Pettilä</w:t>
+      </w:r>
+      <w:proofErr w:type="spellEnd"/>
+      <w:r>
+        <w:rPr>
+          <w:rFonts w:eastAsiaTheme="minorEastAsia"/>
+          <w:color w:val="000000" w:themeColor="text1"/>
+          <w:lang w:val="en-GB"/>
+        </w:rPr>
+        <w:t xml:space="preserve"> V, Karvonen MK, </w:t>
+      </w:r>
+      <w:proofErr w:type="spellStart"/>
+      <w:r>
+        <w:rPr>
+          <w:rFonts w:eastAsiaTheme="minorEastAsia"/>
+          <w:color w:val="000000" w:themeColor="text1"/>
+          <w:lang w:val="en-GB"/>
+        </w:rPr>
+        <w:t>Jalkanen</w:t>
+      </w:r>
+      <w:proofErr w:type="spellEnd"/>
+      <w:r>
+        <w:rPr>
+          <w:rFonts w:eastAsiaTheme="minorEastAsia"/>
+          <w:color w:val="000000" w:themeColor="text1"/>
+          <w:lang w:val="en-GB"/>
+        </w:rPr>
+        <w:t xml:space="preserve"> J, Nightingale P, Brealey D, et al. Effect of Intravenous Interferon β-1a on Death and Days Free From Mechanical Ventilation Among Patients With Moderate to Severe Acute Respiratory Distress Syndrome: A Randomized Clinical Trial. JAMA. 2020;323(8):725-33.</w:t>
       </w:r>
     </w:p>
     <w:p>
@@ -24291,7 +25329,63 @@
         <w:rPr>
           <w:rFonts w:eastAsiaTheme="minorEastAsia"/>
         </w:rPr>
-        <w:t>Wynants L, Van Calster B, Bonten MMJ, Collins GS, Debray TPA, De Vos M, et al. Systematic review and critical appraisal of prediction models for diagnosis and prognosis of COVID-19 infection. medRxiv. 2020:2020.03.24.20041020.</w:t>
+        <w:t xml:space="preserve">Wynants L, Van </w:t>
+      </w:r>
+      <w:proofErr w:type="spellStart"/>
+      <w:r>
+        <w:rPr>
+          <w:rFonts w:eastAsiaTheme="minorEastAsia"/>
+        </w:rPr>
+        <w:t>Calster</w:t>
+      </w:r>
+      <w:proofErr w:type="spellEnd"/>
+      <w:r>
+        <w:rPr>
+          <w:rFonts w:eastAsiaTheme="minorEastAsia"/>
+        </w:rPr>
+        <w:t xml:space="preserve"> B, </w:t>
+      </w:r>
+      <w:proofErr w:type="spellStart"/>
+      <w:r>
+        <w:rPr>
+          <w:rFonts w:eastAsiaTheme="minorEastAsia"/>
+        </w:rPr>
+        <w:t>Bonten</w:t>
+      </w:r>
+      <w:proofErr w:type="spellEnd"/>
+      <w:r>
+        <w:rPr>
+          <w:rFonts w:eastAsiaTheme="minorEastAsia"/>
+        </w:rPr>
+        <w:t xml:space="preserve"> MMJ, Collins GS, </w:t>
+      </w:r>
+      <w:proofErr w:type="spellStart"/>
+      <w:r>
+        <w:rPr>
+          <w:rFonts w:eastAsiaTheme="minorEastAsia"/>
+        </w:rPr>
+        <w:t>Debray</w:t>
+      </w:r>
+      <w:proofErr w:type="spellEnd"/>
+      <w:r>
+        <w:rPr>
+          <w:rFonts w:eastAsiaTheme="minorEastAsia"/>
+        </w:rPr>
+        <w:t xml:space="preserve"> TPA, De Vos M, et al. Systematic review and critical appraisal of prediction models for diagnosis and prognosis of COVID-19 infection. </w:t>
+      </w:r>
+      <w:proofErr w:type="spellStart"/>
+      <w:r>
+        <w:rPr>
+          <w:rFonts w:eastAsiaTheme="minorEastAsia"/>
+        </w:rPr>
+        <w:t>medRxiv</w:t>
+      </w:r>
+      <w:proofErr w:type="spellEnd"/>
+      <w:r>
+        <w:rPr>
+          <w:rFonts w:eastAsiaTheme="minorEastAsia"/>
+        </w:rPr>
+        <w:t>. 2020:2020.03.24.20041020.</w:t>
       </w:r>
     </w:p>
     <w:p>
@@ -24310,7 +25404,35 @@
         <w:rPr>
           <w:rFonts w:eastAsiaTheme="minorEastAsia"/>
         </w:rPr>
-        <w:t>Chen K-F, Hsieh Y-H, Gaydos CA, Valsamakis A, Rothman RE. Derivation of a clinical prediction rule to predict hospitalization for influenza in EDs. The American journal of emergency medicine. 2013;31(3):529-34.</w:t>
+        <w:t xml:space="preserve">Chen K-F, Hsieh Y-H, Gaydos CA, </w:t>
+      </w:r>
+      <w:proofErr w:type="spellStart"/>
+      <w:r>
+        <w:rPr>
+          <w:rFonts w:eastAsiaTheme="minorEastAsia"/>
+        </w:rPr>
+        <w:t>Valsamakis</w:t>
+      </w:r>
+      <w:proofErr w:type="spellEnd"/>
+      <w:r>
+        <w:rPr>
+          <w:rFonts w:eastAsiaTheme="minorEastAsia"/>
+        </w:rPr>
+        <w:t xml:space="preserve"> A, Rothman RE. Derivation of a clinical prediction rule to predict hospitalization for influenza in </w:t>
+      </w:r>
+      <w:proofErr w:type="spellStart"/>
+      <w:r>
+        <w:rPr>
+          <w:rFonts w:eastAsiaTheme="minorEastAsia"/>
+        </w:rPr>
+        <w:t>EDs.</w:t>
+      </w:r>
+      <w:proofErr w:type="spellEnd"/>
+      <w:r>
+        <w:rPr>
+          <w:rFonts w:eastAsiaTheme="minorEastAsia"/>
+        </w:rPr>
+        <w:t xml:space="preserve"> The American journal of emergency medicine. 2013;31(3):529-34.</w:t>
       </w:r>
     </w:p>
     <w:p>
@@ -24325,11 +25447,33 @@
           <w:rFonts w:eastAsiaTheme="minorEastAsia"/>
         </w:rPr>
       </w:pPr>
+      <w:proofErr w:type="spellStart"/>
       <w:r>
         <w:rPr>
           <w:rFonts w:eastAsiaTheme="minorEastAsia"/>
         </w:rPr>
-        <w:t>DeCaprio D, Gartner J, Burgess T, Kothari S, Sayed S. Building a COVID-19 Vulnerability Index. arXiv preprint arXiv:200307347. 2020.</w:t>
+        <w:t>DeCaprio</w:t>
+      </w:r>
+      <w:proofErr w:type="spellEnd"/>
+      <w:r>
+        <w:rPr>
+          <w:rFonts w:eastAsiaTheme="minorEastAsia"/>
+        </w:rPr>
+        <w:t xml:space="preserve"> D, Gartner J, Burgess T, Kothari S, Sayed S. Building a COVID-19 Vulnerability Index. </w:t>
+      </w:r>
+      <w:proofErr w:type="spellStart"/>
+      <w:r>
+        <w:rPr>
+          <w:rFonts w:eastAsiaTheme="minorEastAsia"/>
+        </w:rPr>
+        <w:t>arXiv</w:t>
+      </w:r>
+      <w:proofErr w:type="spellEnd"/>
+      <w:r>
+        <w:rPr>
+          <w:rFonts w:eastAsiaTheme="minorEastAsia"/>
+        </w:rPr>
+        <w:t xml:space="preserve"> preprint arXiv:200307347. 2020.</w:t>
       </w:r>
     </w:p>
     <w:p>
@@ -24351,7 +25495,25 @@
           <w:shd w:val="clear" w:color="auto" w:fill="FFFFFF"/>
           <w:lang w:val="en-GB"/>
         </w:rPr>
-        <w:t>Reps JM, Schuemie MJ, Suchard MA, Ryan PB, Rijnbeek PR. Design and implementation of a standardized framework to generate and evaluate patient-level prediction models using observational healthcare data. Journal of the American Medical Informatics Association. 2018 Aug;25(8):969-75.</w:t>
+        <w:t>Reps JM, Schuemie MJ, </w:t>
+      </w:r>
+      <w:proofErr w:type="spellStart"/>
+      <w:r>
+        <w:rPr>
+          <w:rFonts w:eastAsia="Times New Roman" w:cs="Times New Roman"/>
+          <w:shd w:val="clear" w:color="auto" w:fill="FFFFFF"/>
+          <w:lang w:val="en-GB"/>
+        </w:rPr>
+        <w:t>Suchard</w:t>
+      </w:r>
+      <w:proofErr w:type="spellEnd"/>
+      <w:r>
+        <w:rPr>
+          <w:rFonts w:eastAsia="Times New Roman" w:cs="Times New Roman"/>
+          <w:shd w:val="clear" w:color="auto" w:fill="FFFFFF"/>
+          <w:lang w:val="en-GB"/>
+        </w:rPr>
+        <w:t> MA, Ryan PB, Rijnbeek PR. Design and implementation of a standardized framework to generate and evaluate patient-level prediction models using observational healthcare data. Journal of the American Medical Informatics Association. 2018 Aug;25(8):969-75.</w:t>
       </w:r>
     </w:p>
     <w:p>
@@ -24376,6 +25538,7 @@
         </w:rPr>
         <w:t>Steyerberg EW, Moons KGM, van der </w:t>
       </w:r>
+      <w:proofErr w:type="spellStart"/>
       <w:r>
         <w:rPr>
           <w:rStyle w:val="spellingerror"/>
@@ -24384,6 +25547,7 @@
         </w:rPr>
         <w:t>Windt</w:t>
       </w:r>
+      <w:proofErr w:type="spellEnd"/>
       <w:r>
         <w:rPr>
           <w:rStyle w:val="normaltextrun"/>
@@ -24392,6 +25556,7 @@
         </w:rPr>
         <w:t> DA, Hayden JA, </w:t>
       </w:r>
+      <w:proofErr w:type="spellStart"/>
       <w:r>
         <w:rPr>
           <w:rStyle w:val="spellingerror"/>
@@ -24400,6 +25565,7 @@
         </w:rPr>
         <w:t>Perel</w:t>
       </w:r>
+      <w:proofErr w:type="spellEnd"/>
       <w:r>
         <w:rPr>
           <w:rStyle w:val="normaltextrun"/>
@@ -24408,6 +25574,7 @@
         </w:rPr>
         <w:t> P, </w:t>
       </w:r>
+      <w:proofErr w:type="spellStart"/>
       <w:r>
         <w:rPr>
           <w:rStyle w:val="spellingerror"/>
@@ -24416,6 +25583,7 @@
         </w:rPr>
         <w:t>Schroter</w:t>
       </w:r>
+      <w:proofErr w:type="spellEnd"/>
       <w:r>
         <w:rPr>
           <w:rStyle w:val="normaltextrun"/>
@@ -24424,6 +25592,7 @@
         </w:rPr>
         <w:t> S, et al. Prognosis Research Strategy (PROGRESS) 3: prognostic model research. </w:t>
       </w:r>
+      <w:proofErr w:type="spellStart"/>
       <w:r>
         <w:rPr>
           <w:rStyle w:val="spellingerror"/>
@@ -24432,6 +25601,7 @@
         </w:rPr>
         <w:t>PLoS</w:t>
       </w:r>
+      <w:proofErr w:type="spellEnd"/>
       <w:r>
         <w:rPr>
           <w:rStyle w:val="normaltextrun"/>
@@ -24482,7 +25652,23 @@
           <w:rStyle w:val="normaltextrun"/>
           <w:rFonts w:ascii="Cambria" w:hAnsi="Cambria"/>
         </w:rPr>
-        <w:t>Moons KGM, Altman DG, Reitsma JB, Ioannidis JPA, Macaskill P, Steyerberg EW, et al. Transparent Reporting of a multivariable prediction model for Individual Prognosis or Diagnosis (TRIPOD): explanation and elaboration. Ann Intern Med. 2015;162(1):W1-73.</w:t>
+        <w:t xml:space="preserve">Moons KGM, Altman DG, </w:t>
+      </w:r>
+      <w:proofErr w:type="spellStart"/>
+      <w:r>
+        <w:rPr>
+          <w:rStyle w:val="normaltextrun"/>
+          <w:rFonts w:ascii="Cambria" w:hAnsi="Cambria"/>
+        </w:rPr>
+        <w:t>Reitsma</w:t>
+      </w:r>
+      <w:proofErr w:type="spellEnd"/>
+      <w:r>
+        <w:rPr>
+          <w:rStyle w:val="normaltextrun"/>
+          <w:rFonts w:ascii="Cambria" w:hAnsi="Cambria"/>
+        </w:rPr>
+        <w:t xml:space="preserve"> JB, Ioannidis JPA, Macaskill P, Steyerberg EW, et al. Transparent Reporting of a multivariable prediction model for Individual Prognosis or Diagnosis (TRIPOD): explanation and elaboration. Ann Intern Med. 2015;162(1):W1-73.</w:t>
       </w:r>
       <w:r>
         <w:rPr>
@@ -28415,11 +29601,11 @@
   </w:compat>
   <w:rsids>
     <w:rsidRoot w:val="00CD78AD"/>
+    <w:rsid w:val="00005B00"/>
     <w:rsid w:val="000751E3"/>
     <w:rsid w:val="00174B07"/>
     <w:rsid w:val="004166C5"/>
     <w:rsid w:val="00634930"/>
-    <w:rsid w:val="006619A0"/>
     <w:rsid w:val="006D4988"/>
     <w:rsid w:val="006F068F"/>
     <w:rsid w:val="00B301B4"/>
@@ -29455,7 +30641,7 @@
 </file>
 
 <file path=customXml/itemProps5.xml><?xml version="1.0" encoding="utf-8"?>
-<ds:datastoreItem xmlns:ds="http://schemas.openxmlformats.org/officeDocument/2006/customXml" ds:itemID="{E541B606-924F-497A-9F70-2FCD84E2487C}">
+<ds:datastoreItem xmlns:ds="http://schemas.openxmlformats.org/officeDocument/2006/customXml" ds:itemID="{28D3EC6E-1C47-4B1F-841D-1CB1B9839E0E}">
   <ds:schemaRefs>
     <ds:schemaRef ds:uri="http://schemas.openxmlformats.org/officeDocument/2006/bibliography"/>
   </ds:schemaRefs>

</xml_diff>